<commit_message>
Fix use case diajagram
</commit_message>
<xml_diff>
--- a/Dokumentacija/DD.02 - (UML) Dokument projekta.docx
+++ b/Dokumentacija/DD.02 - (UML) Dokument projekta.docx
@@ -5019,7 +5019,29 @@
                 <w:szCs w:val="24"/>
                 <w:lang w:val="hr-HR"/>
               </w:rPr>
-              <w:t>Prijava/registracija</w:t>
+              <w:t>Prijava</w:t>
+            </w:r>
+            <w:r>
+              <w:rPr>
+                <w:rFonts w:ascii="Arial" w:hAnsi="Arial" w:cs="Arial"/>
+                <w:b/>
+                <w:bCs/>
+                <w:sz w:val="24"/>
+                <w:szCs w:val="24"/>
+                <w:lang w:val="hr-HR"/>
+              </w:rPr>
+              <w:t xml:space="preserve"> i </w:t>
+            </w:r>
+            <w:r>
+              <w:rPr>
+                <w:rFonts w:ascii="Arial" w:hAnsi="Arial" w:cs="Arial"/>
+                <w:b/>
+                <w:bCs/>
+                <w:sz w:val="24"/>
+                <w:szCs w:val="24"/>
+                <w:lang w:val="hr-HR"/>
+              </w:rPr>
+              <w:t>registracija</w:t>
             </w:r>
           </w:p>
         </w:tc>
@@ -5076,7 +5098,97 @@
                       <w:szCs w:val="24"/>
                       <w:lang w:eastAsia="ja-JP"/>
                     </w:rPr>
-                    <w:t>Korisnici se mogu prijaviti u sustav ili registrirati novi račun putem e-maila ili društvenih mreža.</w:t>
+                    <w:t>Korisni</w:t>
+                  </w:r>
+                  <w:r>
+                    <w:rPr>
+                      <w:rFonts w:ascii="Arial" w:eastAsia="Times New Roman" w:hAnsi="Arial" w:cs="Arial"/>
+                      <w:sz w:val="24"/>
+                      <w:szCs w:val="24"/>
+                      <w:lang w:eastAsia="ja-JP"/>
+                    </w:rPr>
+                    <w:t>k</w:t>
+                  </w:r>
+                  <w:r>
+                    <w:rPr>
+                      <w:rFonts w:ascii="Arial" w:eastAsia="Times New Roman" w:hAnsi="Arial" w:cs="Arial"/>
+                      <w:sz w:val="24"/>
+                      <w:szCs w:val="24"/>
+                      <w:lang w:eastAsia="ja-JP"/>
+                    </w:rPr>
+                    <w:t xml:space="preserve"> mo</w:t>
+                  </w:r>
+                  <w:r>
+                    <w:rPr>
+                      <w:rFonts w:ascii="Arial" w:eastAsia="Times New Roman" w:hAnsi="Arial" w:cs="Arial"/>
+                      <w:sz w:val="24"/>
+                      <w:szCs w:val="24"/>
+                      <w:lang w:eastAsia="ja-JP"/>
+                    </w:rPr>
+                    <w:t>že</w:t>
+                  </w:r>
+                  <w:r>
+                    <w:rPr>
+                      <w:rFonts w:ascii="Arial" w:eastAsia="Times New Roman" w:hAnsi="Arial" w:cs="Arial"/>
+                      <w:sz w:val="24"/>
+                      <w:szCs w:val="24"/>
+                      <w:lang w:eastAsia="ja-JP"/>
+                    </w:rPr>
+                    <w:t xml:space="preserve"> registrirati novi račun putem e-maila ili društven</w:t>
+                  </w:r>
+                  <w:r>
+                    <w:rPr>
+                      <w:rFonts w:ascii="Arial" w:eastAsia="Times New Roman" w:hAnsi="Arial" w:cs="Arial"/>
+                      <w:sz w:val="24"/>
+                      <w:szCs w:val="24"/>
+                      <w:lang w:eastAsia="ja-JP"/>
+                    </w:rPr>
+                    <w:t>om</w:t>
+                  </w:r>
+                  <w:r>
+                    <w:rPr>
+                      <w:rFonts w:ascii="Arial" w:eastAsia="Times New Roman" w:hAnsi="Arial" w:cs="Arial"/>
+                      <w:sz w:val="24"/>
+                      <w:szCs w:val="24"/>
+                      <w:lang w:eastAsia="ja-JP"/>
+                    </w:rPr>
+                    <w:t xml:space="preserve"> mrež</w:t>
+                  </w:r>
+                  <w:r>
+                    <w:rPr>
+                      <w:rFonts w:ascii="Arial" w:eastAsia="Times New Roman" w:hAnsi="Arial" w:cs="Arial"/>
+                      <w:sz w:val="24"/>
+                      <w:szCs w:val="24"/>
+                      <w:lang w:eastAsia="ja-JP"/>
+                    </w:rPr>
+                    <w:t>om</w:t>
+                  </w:r>
+                  <w:r>
+                    <w:rPr>
+                      <w:rFonts w:ascii="Arial" w:eastAsia="Times New Roman" w:hAnsi="Arial" w:cs="Arial"/>
+                      <w:sz w:val="24"/>
+                      <w:szCs w:val="24"/>
+                      <w:lang w:eastAsia="ja-JP"/>
+                    </w:rPr>
+                    <w:t xml:space="preserve"> te se naknadno prijaviti u </w:t>
+                  </w:r>
+                  <w:r>
+                    <w:rPr>
+                      <w:rFonts w:ascii="Arial" w:eastAsia="Times New Roman" w:hAnsi="Arial" w:cs="Arial"/>
+                      <w:sz w:val="24"/>
+                      <w:szCs w:val="24"/>
+                      <w:lang w:eastAsia="ja-JP"/>
+                    </w:rPr>
+                    <w:t>sustav s tim računom</w:t>
+                  </w:r>
+                  <w:r>
+                    <w:rPr>
+                      <w:rFonts w:ascii="Arial" w:eastAsia="Times New Roman" w:hAnsi="Arial" w:cs="Arial"/>
+                      <w:sz w:val="24"/>
+                      <w:szCs w:val="24"/>
+                      <w:lang w:eastAsia="ja-JP"/>
+                    </w:rPr>
+                    <w:t>.</w:t>
                   </w:r>
                 </w:p>
               </w:tc>
@@ -5263,7 +5375,7 @@
                 <w:szCs w:val="24"/>
                 <w:lang w:val="hr-HR"/>
               </w:rPr>
-              <w:t xml:space="preserve"> n</w:t>
+              <w:t xml:space="preserve"> </w:t>
             </w:r>
             <w:r>
               <w:rPr>
@@ -5274,40 +5386,7 @@
                 <w:szCs w:val="24"/>
                 <w:lang w:val="hr-HR"/>
               </w:rPr>
-              <w:t>aslovn</w:t>
-            </w:r>
-            <w:r>
-              <w:rPr>
-                <w:rFonts w:ascii="Arial" w:hAnsi="Arial" w:cs="Arial"/>
-                <w:b/>
-                <w:bCs/>
-                <w:sz w:val="24"/>
-                <w:szCs w:val="24"/>
-                <w:lang w:val="hr-HR"/>
-              </w:rPr>
-              <w:t>e</w:t>
-            </w:r>
-            <w:r>
-              <w:rPr>
-                <w:rFonts w:ascii="Arial" w:hAnsi="Arial" w:cs="Arial"/>
-                <w:b/>
-                <w:bCs/>
-                <w:sz w:val="24"/>
-                <w:szCs w:val="24"/>
-                <w:lang w:val="hr-HR"/>
-              </w:rPr>
-              <w:t xml:space="preserve"> stranic</w:t>
-            </w:r>
-            <w:r>
-              <w:rPr>
-                <w:rFonts w:ascii="Arial" w:hAnsi="Arial" w:cs="Arial"/>
-                <w:b/>
-                <w:bCs/>
-                <w:sz w:val="24"/>
-                <w:szCs w:val="24"/>
-                <w:lang w:val="hr-HR"/>
-              </w:rPr>
-              <w:t>e</w:t>
+              <w:t>feeda</w:t>
             </w:r>
           </w:p>
         </w:tc>
@@ -5364,7 +5443,88 @@
                       <w:szCs w:val="24"/>
                       <w:lang w:eastAsia="ja-JP"/>
                     </w:rPr>
-                    <w:t>Nakon prijave, korisnik vidi početnu stranicu s feedom objava koje slijede i preporučenim sadržajem.</w:t>
+                    <w:t>K</w:t>
+                  </w:r>
+                  <w:r>
+                    <w:rPr>
+                      <w:rFonts w:ascii="Arial" w:eastAsia="Times New Roman" w:hAnsi="Arial" w:cs="Arial"/>
+                      <w:sz w:val="24"/>
+                      <w:szCs w:val="24"/>
+                      <w:lang w:eastAsia="ja-JP"/>
+                    </w:rPr>
+                    <w:t>orisnik vidi feed</w:t>
+                  </w:r>
+                  <w:r>
+                    <w:rPr>
+                      <w:rFonts w:ascii="Arial" w:eastAsia="Times New Roman" w:hAnsi="Arial" w:cs="Arial"/>
+                      <w:sz w:val="24"/>
+                      <w:szCs w:val="24"/>
+                      <w:lang w:eastAsia="ja-JP"/>
+                    </w:rPr>
+                    <w:t>, tj.</w:t>
+                  </w:r>
+                  <w:r>
+                    <w:rPr>
+                      <w:rFonts w:ascii="Arial" w:eastAsia="Times New Roman" w:hAnsi="Arial" w:cs="Arial"/>
+                      <w:sz w:val="24"/>
+                      <w:szCs w:val="24"/>
+                      <w:lang w:eastAsia="ja-JP"/>
+                    </w:rPr>
+                    <w:t xml:space="preserve"> </w:t>
+                  </w:r>
+                  <w:r>
+                    <w:rPr>
+                      <w:rFonts w:ascii="Arial" w:eastAsia="Times New Roman" w:hAnsi="Arial" w:cs="Arial"/>
+                      <w:sz w:val="24"/>
+                      <w:szCs w:val="24"/>
+                      <w:lang w:eastAsia="ja-JP"/>
+                    </w:rPr>
+                    <w:t xml:space="preserve">javne </w:t>
+                  </w:r>
+                  <w:r>
+                    <w:rPr>
+                      <w:rFonts w:ascii="Arial" w:eastAsia="Times New Roman" w:hAnsi="Arial" w:cs="Arial"/>
+                      <w:sz w:val="24"/>
+                      <w:szCs w:val="24"/>
+                      <w:lang w:eastAsia="ja-JP"/>
+                    </w:rPr>
+                    <w:t>objav</w:t>
+                  </w:r>
+                  <w:r>
+                    <w:rPr>
+                      <w:rFonts w:ascii="Arial" w:eastAsia="Times New Roman" w:hAnsi="Arial" w:cs="Arial"/>
+                      <w:sz w:val="24"/>
+                      <w:szCs w:val="24"/>
+                      <w:lang w:eastAsia="ja-JP"/>
+                    </w:rPr>
+                    <w:t>e</w:t>
+                  </w:r>
+                  <w:r>
+                    <w:rPr>
+                      <w:rFonts w:ascii="Arial" w:eastAsia="Times New Roman" w:hAnsi="Arial" w:cs="Arial"/>
+                      <w:sz w:val="24"/>
+                      <w:szCs w:val="24"/>
+                      <w:lang w:eastAsia="ja-JP"/>
+                    </w:rPr>
+                    <w:t xml:space="preserve"> </w:t>
+                  </w:r>
+                  <w:r>
+                    <w:rPr>
+                      <w:rFonts w:ascii="Arial" w:eastAsia="Times New Roman" w:hAnsi="Arial" w:cs="Arial"/>
+                      <w:sz w:val="24"/>
+                      <w:szCs w:val="24"/>
+                      <w:lang w:eastAsia="ja-JP"/>
+                    </w:rPr>
+                    <w:t>poredane po popularnosti ili po vremenu objave</w:t>
+                  </w:r>
+                  <w:r>
+                    <w:rPr>
+                      <w:rFonts w:ascii="Arial" w:eastAsia="Times New Roman" w:hAnsi="Arial" w:cs="Arial"/>
+                      <w:sz w:val="24"/>
+                      <w:szCs w:val="24"/>
+                      <w:lang w:eastAsia="ja-JP"/>
+                    </w:rPr>
+                    <w:t>.</w:t>
                   </w:r>
                 </w:p>
               </w:tc>
@@ -5562,40 +5722,7 @@
                 <w:szCs w:val="24"/>
                 <w:lang w:val="hr-HR"/>
               </w:rPr>
-              <w:t>s</w:t>
-            </w:r>
-            <w:r>
-              <w:rPr>
-                <w:rFonts w:ascii="Arial" w:hAnsi="Arial" w:cs="Arial"/>
-                <w:b/>
-                <w:bCs/>
-                <w:sz w:val="24"/>
-                <w:szCs w:val="24"/>
-                <w:lang w:val="hr-HR"/>
-              </w:rPr>
-              <w:t>tranic</w:t>
-            </w:r>
-            <w:r>
-              <w:rPr>
-                <w:rFonts w:ascii="Arial" w:hAnsi="Arial" w:cs="Arial"/>
-                <w:b/>
-                <w:bCs/>
-                <w:sz w:val="24"/>
-                <w:szCs w:val="24"/>
-                <w:lang w:val="hr-HR"/>
-              </w:rPr>
-              <w:t>e</w:t>
-            </w:r>
-            <w:r>
-              <w:rPr>
-                <w:rFonts w:ascii="Arial" w:hAnsi="Arial" w:cs="Arial"/>
-                <w:b/>
-                <w:bCs/>
-                <w:sz w:val="24"/>
-                <w:szCs w:val="24"/>
-                <w:lang w:val="hr-HR"/>
-              </w:rPr>
-              <w:t xml:space="preserve"> profila</w:t>
+              <w:t>profila</w:t>
             </w:r>
           </w:p>
         </w:tc>
@@ -5610,31 +5737,6 @@
             </w:tcBorders>
             <w:shd w:val="clear" w:color="auto" w:fill="auto"/>
           </w:tcPr>
-          <w:p>
-            <w:pPr>
-              <w:pStyle w:val="BodyText"/>
-              <w:tabs>
-                <w:tab w:val="left" w:pos="1155"/>
-              </w:tabs>
-              <w:spacing w:before="0" w:after="0" w:line="300" w:lineRule="auto"/>
-              <w:ind w:left="0"/>
-              <w:rPr>
-                <w:rFonts w:ascii="Arial" w:hAnsi="Arial" w:cs="Arial"/>
-                <w:sz w:val="24"/>
-                <w:szCs w:val="24"/>
-                <w:lang w:val="hr-HR"/>
-              </w:rPr>
-            </w:pPr>
-            <w:r>
-              <w:rPr>
-                <w:rFonts w:ascii="Arial" w:hAnsi="Arial" w:cs="Arial"/>
-                <w:sz w:val="24"/>
-                <w:szCs w:val="24"/>
-                <w:lang w:val="hr-HR"/>
-              </w:rPr>
-              <w:tab/>
-            </w:r>
-          </w:p>
           <w:tbl>
             <w:tblPr>
               <w:tblW w:w="0" w:type="auto"/>
@@ -5677,7 +5779,79 @@
                       <w:szCs w:val="24"/>
                       <w:lang w:eastAsia="ja-JP"/>
                     </w:rPr>
-                    <w:t>Korisnik može pregledati vlastiti profil, vidjeti svoje objave, pratitelje i podatke profila.</w:t>
+                    <w:t>Korisnik može pregledati vlastiti</w:t>
+                  </w:r>
+                  <w:r>
+                    <w:rPr>
+                      <w:rFonts w:ascii="Arial" w:eastAsia="Times New Roman" w:hAnsi="Arial" w:cs="Arial"/>
+                      <w:sz w:val="24"/>
+                      <w:szCs w:val="24"/>
+                      <w:lang w:eastAsia="ja-JP"/>
+                    </w:rPr>
+                    <w:t xml:space="preserve"> i tuđi</w:t>
+                  </w:r>
+                  <w:r>
+                    <w:rPr>
+                      <w:rFonts w:ascii="Arial" w:eastAsia="Times New Roman" w:hAnsi="Arial" w:cs="Arial"/>
+                      <w:sz w:val="24"/>
+                      <w:szCs w:val="24"/>
+                      <w:lang w:eastAsia="ja-JP"/>
+                    </w:rPr>
+                    <w:t xml:space="preserve"> profil</w:t>
+                  </w:r>
+                  <w:r>
+                    <w:rPr>
+                      <w:rFonts w:ascii="Arial" w:eastAsia="Times New Roman" w:hAnsi="Arial" w:cs="Arial"/>
+                      <w:sz w:val="24"/>
+                      <w:szCs w:val="24"/>
+                      <w:lang w:eastAsia="ja-JP"/>
+                    </w:rPr>
+                    <w:t xml:space="preserve"> (ako je javan)</w:t>
+                  </w:r>
+                  <w:r>
+                    <w:rPr>
+                      <w:rFonts w:ascii="Arial" w:eastAsia="Times New Roman" w:hAnsi="Arial" w:cs="Arial"/>
+                      <w:sz w:val="24"/>
+                      <w:szCs w:val="24"/>
+                      <w:lang w:eastAsia="ja-JP"/>
+                    </w:rPr>
+                    <w:t>, vidjeti objave</w:t>
+                  </w:r>
+                  <w:r>
+                    <w:rPr>
+                      <w:rFonts w:ascii="Arial" w:eastAsia="Times New Roman" w:hAnsi="Arial" w:cs="Arial"/>
+                      <w:sz w:val="24"/>
+                      <w:szCs w:val="24"/>
+                      <w:lang w:eastAsia="ja-JP"/>
+                    </w:rPr>
+                    <w:t xml:space="preserve"> napravljene pod tim profilom te</w:t>
+                  </w:r>
+                  <w:r>
+                    <w:rPr>
+                      <w:rFonts w:ascii="Arial" w:eastAsia="Times New Roman" w:hAnsi="Arial" w:cs="Arial"/>
+                      <w:sz w:val="24"/>
+                      <w:szCs w:val="24"/>
+                      <w:lang w:eastAsia="ja-JP"/>
+                    </w:rPr>
+                    <w:t xml:space="preserve"> pratitelje i </w:t>
+                  </w:r>
+                  <w:r>
+                    <w:rPr>
+                      <w:rFonts w:ascii="Arial" w:eastAsia="Times New Roman" w:hAnsi="Arial" w:cs="Arial"/>
+                      <w:sz w:val="24"/>
+                      <w:szCs w:val="24"/>
+                      <w:lang w:eastAsia="ja-JP"/>
+                    </w:rPr>
+                    <w:t xml:space="preserve">ostale </w:t>
+                  </w:r>
+                  <w:r>
+                    <w:rPr>
+                      <w:rFonts w:ascii="Arial" w:eastAsia="Times New Roman" w:hAnsi="Arial" w:cs="Arial"/>
+                      <w:sz w:val="24"/>
+                      <w:szCs w:val="24"/>
+                      <w:lang w:eastAsia="ja-JP"/>
+                    </w:rPr>
+                    <w:t>podatke.</w:t>
                   </w:r>
                 </w:p>
               </w:tc>
@@ -5856,7 +6030,29 @@
                 <w:szCs w:val="24"/>
                 <w:lang w:val="hr-HR"/>
               </w:rPr>
-              <w:t>Slanje privatnih poruka</w:t>
+              <w:t>Slanje</w:t>
+            </w:r>
+            <w:r>
+              <w:rPr>
+                <w:rFonts w:ascii="Arial" w:hAnsi="Arial" w:cs="Arial"/>
+                <w:b/>
+                <w:bCs/>
+                <w:sz w:val="24"/>
+                <w:szCs w:val="24"/>
+                <w:lang w:val="hr-HR"/>
+              </w:rPr>
+              <w:t xml:space="preserve"> i primanje</w:t>
+            </w:r>
+            <w:r>
+              <w:rPr>
+                <w:rFonts w:ascii="Arial" w:hAnsi="Arial" w:cs="Arial"/>
+                <w:b/>
+                <w:bCs/>
+                <w:sz w:val="24"/>
+                <w:szCs w:val="24"/>
+                <w:lang w:val="hr-HR"/>
+              </w:rPr>
+              <w:t xml:space="preserve"> privatnih poruka</w:t>
             </w:r>
           </w:p>
         </w:tc>
@@ -5913,7 +6109,43 @@
                       <w:szCs w:val="24"/>
                       <w:lang w:eastAsia="ja-JP"/>
                     </w:rPr>
-                    <w:t>Korisnici mogu slati i primati privatne poruke između svojih prijatelja ili pratitelja.</w:t>
+                    <w:t>Korisni</w:t>
+                  </w:r>
+                  <w:r>
+                    <w:rPr>
+                      <w:rFonts w:ascii="Arial" w:eastAsia="Times New Roman" w:hAnsi="Arial" w:cs="Arial"/>
+                      <w:sz w:val="24"/>
+                      <w:szCs w:val="24"/>
+                      <w:lang w:eastAsia="ja-JP"/>
+                    </w:rPr>
+                    <w:t>k</w:t>
+                  </w:r>
+                  <w:r>
+                    <w:rPr>
+                      <w:rFonts w:ascii="Arial" w:eastAsia="Times New Roman" w:hAnsi="Arial" w:cs="Arial"/>
+                      <w:sz w:val="24"/>
+                      <w:szCs w:val="24"/>
+                      <w:lang w:eastAsia="ja-JP"/>
+                    </w:rPr>
+                    <w:t xml:space="preserve"> mo</w:t>
+                  </w:r>
+                  <w:r>
+                    <w:rPr>
+                      <w:rFonts w:ascii="Arial" w:eastAsia="Times New Roman" w:hAnsi="Arial" w:cs="Arial"/>
+                      <w:sz w:val="24"/>
+                      <w:szCs w:val="24"/>
+                      <w:lang w:eastAsia="ja-JP"/>
+                    </w:rPr>
+                    <w:t xml:space="preserve">že </w:t>
+                  </w:r>
+                  <w:r>
+                    <w:rPr>
+                      <w:rFonts w:ascii="Arial" w:eastAsia="Times New Roman" w:hAnsi="Arial" w:cs="Arial"/>
+                      <w:sz w:val="24"/>
+                      <w:szCs w:val="24"/>
+                      <w:lang w:eastAsia="ja-JP"/>
+                    </w:rPr>
+                    <w:t>slati i primati privatne poruke između svojih prijatelja ili pratitelja.</w:t>
                   </w:r>
                 </w:p>
               </w:tc>
@@ -6091,7 +6323,7 @@
                 <w:szCs w:val="24"/>
                 <w:lang w:val="hr-HR"/>
               </w:rPr>
-              <w:t>Objavljivanje sadržaja</w:t>
+              <w:t>Kreiranje objava</w:t>
             </w:r>
           </w:p>
         </w:tc>
@@ -6147,7 +6379,61 @@
                       <w:szCs w:val="24"/>
                       <w:lang w:eastAsia="ja-JP"/>
                     </w:rPr>
-                    <w:t>Korisnici mogu objavljivati sadržaj (tekst, slike, video, linkove) koji će biti vidljiv njihovim pratiteljima.</w:t>
+                    <w:t>Korisni</w:t>
+                  </w:r>
+                  <w:r>
+                    <w:rPr>
+                      <w:rFonts w:ascii="Arial" w:eastAsia="Times New Roman" w:hAnsi="Arial" w:cs="Arial"/>
+                      <w:sz w:val="24"/>
+                      <w:szCs w:val="24"/>
+                      <w:lang w:eastAsia="ja-JP"/>
+                    </w:rPr>
+                    <w:t>k</w:t>
+                  </w:r>
+                  <w:r>
+                    <w:rPr>
+                      <w:rFonts w:ascii="Arial" w:eastAsia="Times New Roman" w:hAnsi="Arial" w:cs="Arial"/>
+                      <w:sz w:val="24"/>
+                      <w:szCs w:val="24"/>
+                      <w:lang w:eastAsia="ja-JP"/>
+                    </w:rPr>
+                    <w:t xml:space="preserve"> mo</w:t>
+                  </w:r>
+                  <w:r>
+                    <w:rPr>
+                      <w:rFonts w:ascii="Arial" w:eastAsia="Times New Roman" w:hAnsi="Arial" w:cs="Arial"/>
+                      <w:sz w:val="24"/>
+                      <w:szCs w:val="24"/>
+                      <w:lang w:eastAsia="ja-JP"/>
+                    </w:rPr>
+                    <w:t>že</w:t>
+                  </w:r>
+                  <w:r>
+                    <w:rPr>
+                      <w:rFonts w:ascii="Arial" w:eastAsia="Times New Roman" w:hAnsi="Arial" w:cs="Arial"/>
+                      <w:sz w:val="24"/>
+                      <w:szCs w:val="24"/>
+                      <w:lang w:eastAsia="ja-JP"/>
+                    </w:rPr>
+                    <w:t xml:space="preserve"> objavljivati sadržaj (tekst, slike, video, linkove)</w:t>
+                  </w:r>
+                  <w:r>
+                    <w:rPr>
+                      <w:rFonts w:ascii="Arial" w:eastAsia="Times New Roman" w:hAnsi="Arial" w:cs="Arial"/>
+                      <w:sz w:val="24"/>
+                      <w:szCs w:val="24"/>
+                      <w:lang w:eastAsia="ja-JP"/>
+                    </w:rPr>
+                    <w:t xml:space="preserve"> koji može biti javan ili privatan</w:t>
+                  </w:r>
+                  <w:r>
+                    <w:rPr>
+                      <w:rFonts w:ascii="Arial" w:eastAsia="Times New Roman" w:hAnsi="Arial" w:cs="Arial"/>
+                      <w:sz w:val="24"/>
+                      <w:szCs w:val="24"/>
+                      <w:lang w:eastAsia="ja-JP"/>
+                    </w:rPr>
+                    <w:t>.</w:t>
                   </w:r>
                 </w:p>
               </w:tc>
@@ -6219,15 +6505,6 @@
                 <w:lang w:val="hr-HR"/>
               </w:rPr>
             </w:pPr>
-            <w:r>
-              <w:rPr>
-                <w:rFonts w:ascii="Arial" w:hAnsi="Arial" w:cs="Arial"/>
-                <w:sz w:val="24"/>
-                <w:szCs w:val="24"/>
-                <w:lang w:val="hr-HR"/>
-              </w:rPr>
-              <w:tab/>
-            </w:r>
           </w:p>
         </w:tc>
         <w:tc>
@@ -6389,7 +6666,7 @@
                       <w:szCs w:val="24"/>
                       <w:lang w:eastAsia="ja-JP"/>
                     </w:rPr>
-                    <w:t>Korisnici mogu pratiti druge korisnike i biti praćeni, čime se stvara povezanost i socijalna interakcija.</w:t>
+                    <w:t>Korisnik može pratiti druge korisnike i biti praćen, čime se stvara socijalna interakcija.</w:t>
                   </w:r>
                 </w:p>
               </w:tc>
@@ -6562,7 +6839,7 @@
                 <w:szCs w:val="24"/>
                 <w:lang w:val="hr-HR"/>
               </w:rPr>
-              <w:t>Rea</w:t>
+              <w:t>Ocjenjivanje</w:t>
             </w:r>
             <w:r>
               <w:rPr>
@@ -6573,7 +6850,7 @@
                 <w:szCs w:val="24"/>
                 <w:lang w:val="hr-HR"/>
               </w:rPr>
-              <w:t>giranje</w:t>
+              <w:t xml:space="preserve"> </w:t>
             </w:r>
             <w:r>
               <w:rPr>
@@ -6584,7 +6861,18 @@
                 <w:szCs w:val="24"/>
                 <w:lang w:val="hr-HR"/>
               </w:rPr>
-              <w:t xml:space="preserve"> na objavu</w:t>
+              <w:t>objav</w:t>
+            </w:r>
+            <w:r>
+              <w:rPr>
+                <w:rFonts w:ascii="Arial" w:hAnsi="Arial" w:cs="Arial"/>
+                <w:b/>
+                <w:bCs/>
+                <w:sz w:val="24"/>
+                <w:szCs w:val="24"/>
+                <w:lang w:val="hr-HR"/>
+              </w:rPr>
+              <w:t>a</w:t>
             </w:r>
           </w:p>
         </w:tc>
@@ -6639,7 +6927,70 @@
                       <w:szCs w:val="24"/>
                       <w:lang w:eastAsia="ja-JP"/>
                     </w:rPr>
-                    <w:t>Korisnici mogu reagirati na objave drugih korisnika (lajkati, dijeliti ili koristiti druge emotikone).</w:t>
+                    <w:t>Korisni</w:t>
+                  </w:r>
+                  <w:r>
+                    <w:rPr>
+                      <w:rFonts w:ascii="Arial" w:eastAsia="Times New Roman" w:hAnsi="Arial" w:cs="Arial"/>
+                      <w:sz w:val="24"/>
+                      <w:szCs w:val="24"/>
+                      <w:lang w:eastAsia="ja-JP"/>
+                    </w:rPr>
+                    <w:t>k</w:t>
+                  </w:r>
+                  <w:r>
+                    <w:rPr>
+                      <w:rFonts w:ascii="Arial" w:eastAsia="Times New Roman" w:hAnsi="Arial" w:cs="Arial"/>
+                      <w:sz w:val="24"/>
+                      <w:szCs w:val="24"/>
+                      <w:lang w:eastAsia="ja-JP"/>
+                    </w:rPr>
+                    <w:t xml:space="preserve"> mo</w:t>
+                  </w:r>
+                  <w:r>
+                    <w:rPr>
+                      <w:rFonts w:ascii="Arial" w:eastAsia="Times New Roman" w:hAnsi="Arial" w:cs="Arial"/>
+                      <w:sz w:val="24"/>
+                      <w:szCs w:val="24"/>
+                      <w:lang w:eastAsia="ja-JP"/>
+                    </w:rPr>
+                    <w:t>že</w:t>
+                  </w:r>
+                  <w:r>
+                    <w:rPr>
+                      <w:rFonts w:ascii="Arial" w:eastAsia="Times New Roman" w:hAnsi="Arial" w:cs="Arial"/>
+                      <w:sz w:val="24"/>
+                      <w:szCs w:val="24"/>
+                      <w:lang w:eastAsia="ja-JP"/>
+                    </w:rPr>
+                    <w:t xml:space="preserve"> </w:t>
+                  </w:r>
+                  <w:r>
+                    <w:rPr>
+                      <w:rFonts w:ascii="Arial" w:eastAsia="Times New Roman" w:hAnsi="Arial" w:cs="Arial"/>
+                      <w:sz w:val="24"/>
+                      <w:szCs w:val="24"/>
+                      <w:lang w:eastAsia="ja-JP"/>
+                    </w:rPr>
+                    <w:t>ocjenjivati (like ili dislike)</w:t>
+                  </w:r>
+                  <w:r>
+                    <w:rPr>
+                      <w:rFonts w:ascii="Arial" w:eastAsia="Times New Roman" w:hAnsi="Arial" w:cs="Arial"/>
+                      <w:sz w:val="24"/>
+                      <w:szCs w:val="24"/>
+                      <w:lang w:eastAsia="ja-JP"/>
+                    </w:rPr>
+                    <w:t xml:space="preserve"> </w:t>
+                  </w:r>
+                  <w:r>
+                    <w:rPr>
+                      <w:rFonts w:ascii="Arial" w:eastAsia="Times New Roman" w:hAnsi="Arial" w:cs="Arial"/>
+                      <w:sz w:val="24"/>
+                      <w:szCs w:val="24"/>
+                      <w:lang w:eastAsia="ja-JP"/>
+                    </w:rPr>
+                    <w:t>tuđe objave.</w:t>
                   </w:r>
                 </w:p>
               </w:tc>
@@ -6778,7 +7129,6 @@
                 <w:szCs w:val="24"/>
                 <w:lang w:val="hr-HR"/>
               </w:rPr>
-              <w:lastRenderedPageBreak/>
               <w:t>8</w:t>
             </w:r>
           </w:p>
@@ -6815,29 +7165,7 @@
                 <w:szCs w:val="24"/>
                 <w:lang w:val="hr-HR"/>
               </w:rPr>
-              <w:t>Objavljivanje k</w:t>
-            </w:r>
-            <w:r>
-              <w:rPr>
-                <w:rFonts w:ascii="Arial" w:hAnsi="Arial" w:cs="Arial"/>
-                <w:b/>
-                <w:bCs/>
-                <w:sz w:val="24"/>
-                <w:szCs w:val="24"/>
-                <w:lang w:val="hr-HR"/>
-              </w:rPr>
-              <w:t>omentar</w:t>
-            </w:r>
-            <w:r>
-              <w:rPr>
-                <w:rFonts w:ascii="Arial" w:hAnsi="Arial" w:cs="Arial"/>
-                <w:b/>
-                <w:bCs/>
-                <w:sz w:val="24"/>
-                <w:szCs w:val="24"/>
-                <w:lang w:val="hr-HR"/>
-              </w:rPr>
-              <w:t>a</w:t>
+              <w:t>Komentiranje objava</w:t>
             </w:r>
           </w:p>
         </w:tc>
@@ -6892,7 +7220,7 @@
                       <w:szCs w:val="24"/>
                       <w:lang w:eastAsia="ja-JP"/>
                     </w:rPr>
-                    <w:t>Korisnici mogu komentirati objave drugih korisnika, stvarajući interakciju i diskusiju.</w:t>
+                    <w:t>Korisnik može komentirati na objave, stvarajući interakciju i diskusiju.</w:t>
                   </w:r>
                 </w:p>
               </w:tc>
@@ -7120,7 +7448,7 @@
                       <w:szCs w:val="24"/>
                       <w:lang w:eastAsia="ja-JP"/>
                     </w:rPr>
-                    <w:t>Administratori</w:t>
+                    <w:t>Korisnik</w:t>
                   </w:r>
                   <w:r>
                     <w:rPr>
@@ -7129,7 +7457,7 @@
                       <w:szCs w:val="24"/>
                       <w:lang w:eastAsia="ja-JP"/>
                     </w:rPr>
-                    <w:t xml:space="preserve"> mogu uređivati </w:t>
+                    <w:t xml:space="preserve"> mo</w:t>
                   </w:r>
                   <w:r>
                     <w:rPr>
@@ -7138,7 +7466,7 @@
                       <w:szCs w:val="24"/>
                       <w:lang w:eastAsia="ja-JP"/>
                     </w:rPr>
-                    <w:t>sve</w:t>
+                    <w:t>že</w:t>
                   </w:r>
                   <w:r>
                     <w:rPr>
@@ -7147,7 +7475,7 @@
                       <w:szCs w:val="24"/>
                       <w:lang w:eastAsia="ja-JP"/>
                     </w:rPr>
-                    <w:t xml:space="preserve"> profil</w:t>
+                    <w:t xml:space="preserve"> uređivati </w:t>
                   </w:r>
                   <w:r>
                     <w:rPr>
@@ -7156,7 +7484,7 @@
                       <w:szCs w:val="24"/>
                       <w:lang w:eastAsia="ja-JP"/>
                     </w:rPr>
-                    <w:t>e</w:t>
+                    <w:t>bilo koji</w:t>
                   </w:r>
                   <w:r>
                     <w:rPr>
@@ -7165,7 +7493,25 @@
                       <w:szCs w:val="24"/>
                       <w:lang w:eastAsia="ja-JP"/>
                     </w:rPr>
-                    <w:t>, mijenjati osobne podatke, profiln</w:t>
+                    <w:t xml:space="preserve"> profil, mijenjati osobne podatke</w:t>
+                  </w:r>
+                  <w:r>
+                    <w:rPr>
+                      <w:rFonts w:ascii="Arial" w:eastAsia="Times New Roman" w:hAnsi="Arial" w:cs="Arial"/>
+                      <w:sz w:val="24"/>
+                      <w:szCs w:val="24"/>
+                      <w:lang w:eastAsia="ja-JP"/>
+                    </w:rPr>
+                    <w:t xml:space="preserve"> i</w:t>
+                  </w:r>
+                  <w:r>
+                    <w:rPr>
+                      <w:rFonts w:ascii="Arial" w:eastAsia="Times New Roman" w:hAnsi="Arial" w:cs="Arial"/>
+                      <w:sz w:val="24"/>
+                      <w:szCs w:val="24"/>
+                      <w:lang w:eastAsia="ja-JP"/>
+                    </w:rPr>
+                    <w:t xml:space="preserve"> profiln</w:t>
                   </w:r>
                   <w:r>
                     <w:rPr>
@@ -7201,7 +7547,7 @@
                       <w:szCs w:val="24"/>
                       <w:lang w:eastAsia="ja-JP"/>
                     </w:rPr>
-                    <w:t>, i postavke privatnosti.</w:t>
+                    <w:t>.</w:t>
                   </w:r>
                 </w:p>
               </w:tc>
@@ -7396,7 +7742,18 @@
                 <w:szCs w:val="24"/>
                 <w:lang w:val="hr-HR"/>
               </w:rPr>
-              <w:t>je s naljepnicama</w:t>
+              <w:t xml:space="preserve">je </w:t>
+            </w:r>
+            <w:r>
+              <w:rPr>
+                <w:rFonts w:ascii="Arial" w:hAnsi="Arial" w:cs="Arial"/>
+                <w:b/>
+                <w:bCs/>
+                <w:sz w:val="24"/>
+                <w:szCs w:val="24"/>
+                <w:lang w:val="hr-HR"/>
+              </w:rPr>
+              <w:t>na objave</w:t>
             </w:r>
           </w:p>
         </w:tc>
@@ -7451,7 +7808,16 @@
                       <w:szCs w:val="24"/>
                       <w:lang w:eastAsia="ja-JP"/>
                     </w:rPr>
-                    <w:t>Korisnici mogu koristiti naljepnice i GIF-ove kao reakciju na objave drugih korisnika.</w:t>
+                    <w:t xml:space="preserve">Korisnici mogu </w:t>
+                  </w:r>
+                  <w:r>
+                    <w:rPr>
+                      <w:rFonts w:ascii="Arial" w:eastAsia="Times New Roman" w:hAnsi="Arial" w:cs="Arial"/>
+                      <w:sz w:val="24"/>
+                      <w:szCs w:val="24"/>
+                      <w:lang w:eastAsia="ja-JP"/>
+                    </w:rPr>
+                    <w:t>stavljati emoji reakcije na tuđe objave.</w:t>
                   </w:r>
                 </w:p>
               </w:tc>
@@ -7679,7 +8045,7 @@
                       <w:szCs w:val="24"/>
                       <w:lang w:eastAsia="ja-JP"/>
                     </w:rPr>
-                    <w:t xml:space="preserve">Administratori </w:t>
+                    <w:t>Korisnik može u</w:t>
                   </w:r>
                   <w:r>
                     <w:rPr>
@@ -7688,7 +8054,7 @@
                       <w:szCs w:val="24"/>
                       <w:lang w:eastAsia="ja-JP"/>
                     </w:rPr>
-                    <w:t xml:space="preserve">mogu uređivati </w:t>
+                    <w:t>ređiva</w:t>
                   </w:r>
                   <w:r>
                     <w:rPr>
@@ -7697,7 +8063,43 @@
                       <w:szCs w:val="24"/>
                       <w:lang w:eastAsia="ja-JP"/>
                     </w:rPr>
-                    <w:t>sve</w:t>
+                    <w:t>ti</w:t>
+                  </w:r>
+                  <w:r>
+                    <w:rPr>
+                      <w:rFonts w:ascii="Arial" w:eastAsia="Times New Roman" w:hAnsi="Arial" w:cs="Arial"/>
+                      <w:sz w:val="24"/>
+                      <w:szCs w:val="24"/>
+                      <w:lang w:eastAsia="ja-JP"/>
+                    </w:rPr>
+                    <w:t xml:space="preserve"> ili brisa</w:t>
+                  </w:r>
+                  <w:r>
+                    <w:rPr>
+                      <w:rFonts w:ascii="Arial" w:eastAsia="Times New Roman" w:hAnsi="Arial" w:cs="Arial"/>
+                      <w:sz w:val="24"/>
+                      <w:szCs w:val="24"/>
+                      <w:lang w:eastAsia="ja-JP"/>
+                    </w:rPr>
+                    <w:t>ti</w:t>
+                  </w:r>
+                  <w:r>
+                    <w:rPr>
+                      <w:rFonts w:ascii="Arial" w:eastAsia="Times New Roman" w:hAnsi="Arial" w:cs="Arial"/>
+                      <w:sz w:val="24"/>
+                      <w:szCs w:val="24"/>
+                      <w:lang w:eastAsia="ja-JP"/>
+                    </w:rPr>
+                    <w:t xml:space="preserve"> </w:t>
+                  </w:r>
+                  <w:r>
+                    <w:rPr>
+                      <w:rFonts w:ascii="Arial" w:eastAsia="Times New Roman" w:hAnsi="Arial" w:cs="Arial"/>
+                      <w:sz w:val="24"/>
+                      <w:szCs w:val="24"/>
+                      <w:lang w:eastAsia="ja-JP"/>
+                    </w:rPr>
+                    <w:t>bilo koju</w:t>
                   </w:r>
                   <w:r>
                     <w:rPr>
@@ -7715,7 +8117,7 @@
                       <w:szCs w:val="24"/>
                       <w:lang w:eastAsia="ja-JP"/>
                     </w:rPr>
-                    <w:t>e</w:t>
+                    <w:t>u</w:t>
                   </w:r>
                   <w:r>
                     <w:rPr>
@@ -7724,7 +8126,7 @@
                       <w:szCs w:val="24"/>
                       <w:lang w:eastAsia="ja-JP"/>
                     </w:rPr>
-                    <w:t xml:space="preserve"> (tekstualne, slike, video), mijenjati ih ili brisati.</w:t>
+                    <w:t>.</w:t>
                   </w:r>
                 </w:p>
               </w:tc>
@@ -7952,7 +8354,7 @@
                       <w:szCs w:val="24"/>
                       <w:lang w:eastAsia="ja-JP"/>
                     </w:rPr>
-                    <w:t xml:space="preserve">Administratori </w:t>
+                    <w:t>Korisnik</w:t>
                   </w:r>
                   <w:r>
                     <w:rPr>
@@ -7961,7 +8363,7 @@
                       <w:szCs w:val="24"/>
                       <w:lang w:eastAsia="ja-JP"/>
                     </w:rPr>
-                    <w:t xml:space="preserve">mogu uređivati ili brisati </w:t>
+                    <w:t xml:space="preserve"> </w:t>
                   </w:r>
                   <w:r>
                     <w:rPr>
@@ -7970,7 +8372,7 @@
                       <w:szCs w:val="24"/>
                       <w:lang w:eastAsia="ja-JP"/>
                     </w:rPr>
-                    <w:t>sve</w:t>
+                    <w:t>mo</w:t>
                   </w:r>
                   <w:r>
                     <w:rPr>
@@ -7979,7 +8381,34 @@
                       <w:szCs w:val="24"/>
                       <w:lang w:eastAsia="ja-JP"/>
                     </w:rPr>
-                    <w:t xml:space="preserve"> komentare na objavama drugih korisnika.</w:t>
+                    <w:t>že</w:t>
+                  </w:r>
+                  <w:r>
+                    <w:rPr>
+                      <w:rFonts w:ascii="Arial" w:eastAsia="Times New Roman" w:hAnsi="Arial" w:cs="Arial"/>
+                      <w:sz w:val="24"/>
+                      <w:szCs w:val="24"/>
+                      <w:lang w:eastAsia="ja-JP"/>
+                    </w:rPr>
+                    <w:t xml:space="preserve"> uređivati ili brisati </w:t>
+                  </w:r>
+                  <w:r>
+                    <w:rPr>
+                      <w:rFonts w:ascii="Arial" w:eastAsia="Times New Roman" w:hAnsi="Arial" w:cs="Arial"/>
+                      <w:sz w:val="24"/>
+                      <w:szCs w:val="24"/>
+                      <w:lang w:eastAsia="ja-JP"/>
+                    </w:rPr>
+                    <w:t>bilo koji</w:t>
+                  </w:r>
+                  <w:r>
+                    <w:rPr>
+                      <w:rFonts w:ascii="Arial" w:eastAsia="Times New Roman" w:hAnsi="Arial" w:cs="Arial"/>
+                      <w:sz w:val="24"/>
+                      <w:szCs w:val="24"/>
+                      <w:lang w:eastAsia="ja-JP"/>
+                    </w:rPr>
+                    <w:t xml:space="preserve"> komentar na objavama.</w:t>
                   </w:r>
                 </w:p>
               </w:tc>
@@ -8152,7 +8581,51 @@
                 <w:szCs w:val="24"/>
                 <w:lang w:val="hr-HR"/>
               </w:rPr>
-              <w:t>Uređivanje vlastitih objava</w:t>
+              <w:t>Upravljanje</w:t>
+            </w:r>
+            <w:r>
+              <w:rPr>
+                <w:rFonts w:ascii="Arial" w:hAnsi="Arial" w:cs="Arial"/>
+                <w:b/>
+                <w:bCs/>
+                <w:sz w:val="24"/>
+                <w:szCs w:val="24"/>
+                <w:lang w:val="hr-HR"/>
+              </w:rPr>
+              <w:t xml:space="preserve"> vlastiti</w:t>
+            </w:r>
+            <w:r>
+              <w:rPr>
+                <w:rFonts w:ascii="Arial" w:hAnsi="Arial" w:cs="Arial"/>
+                <w:b/>
+                <w:bCs/>
+                <w:sz w:val="24"/>
+                <w:szCs w:val="24"/>
+                <w:lang w:val="hr-HR"/>
+              </w:rPr>
+              <w:t>m</w:t>
+            </w:r>
+            <w:r>
+              <w:rPr>
+                <w:rFonts w:ascii="Arial" w:hAnsi="Arial" w:cs="Arial"/>
+                <w:b/>
+                <w:bCs/>
+                <w:sz w:val="24"/>
+                <w:szCs w:val="24"/>
+                <w:lang w:val="hr-HR"/>
+              </w:rPr>
+              <w:t xml:space="preserve"> objava</w:t>
+            </w:r>
+            <w:r>
+              <w:rPr>
+                <w:rFonts w:ascii="Arial" w:hAnsi="Arial" w:cs="Arial"/>
+                <w:b/>
+                <w:bCs/>
+                <w:sz w:val="24"/>
+                <w:szCs w:val="24"/>
+                <w:lang w:val="hr-HR"/>
+              </w:rPr>
+              <w:t>ma</w:t>
             </w:r>
           </w:p>
         </w:tc>
@@ -8184,7 +8657,61 @@
                 <w:szCs w:val="24"/>
                 <w:lang w:val="hr-HR" w:eastAsia="ja-JP"/>
               </w:rPr>
-              <w:t>Korisnici mogu uređivati svoje objave (tekstualne, slike, video), mijenjati ih ili brisati.</w:t>
+              <w:t>Korisni</w:t>
+            </w:r>
+            <w:r>
+              <w:rPr>
+                <w:rFonts w:ascii="Arial" w:hAnsi="Arial" w:cs="Arial"/>
+                <w:sz w:val="24"/>
+                <w:szCs w:val="24"/>
+                <w:lang w:val="hr-HR" w:eastAsia="ja-JP"/>
+              </w:rPr>
+              <w:t>k</w:t>
+            </w:r>
+            <w:r>
+              <w:rPr>
+                <w:rFonts w:ascii="Arial" w:hAnsi="Arial" w:cs="Arial"/>
+                <w:sz w:val="24"/>
+                <w:szCs w:val="24"/>
+                <w:lang w:val="hr-HR" w:eastAsia="ja-JP"/>
+              </w:rPr>
+              <w:t xml:space="preserve"> mo</w:t>
+            </w:r>
+            <w:r>
+              <w:rPr>
+                <w:rFonts w:ascii="Arial" w:hAnsi="Arial" w:cs="Arial"/>
+                <w:sz w:val="24"/>
+                <w:szCs w:val="24"/>
+                <w:lang w:val="hr-HR" w:eastAsia="ja-JP"/>
+              </w:rPr>
+              <w:t>že</w:t>
+            </w:r>
+            <w:r>
+              <w:rPr>
+                <w:rFonts w:ascii="Arial" w:hAnsi="Arial" w:cs="Arial"/>
+                <w:sz w:val="24"/>
+                <w:szCs w:val="24"/>
+                <w:lang w:val="hr-HR" w:eastAsia="ja-JP"/>
+              </w:rPr>
+              <w:t xml:space="preserve"> uređivati svoje objave ili </w:t>
+            </w:r>
+            <w:r>
+              <w:rPr>
+                <w:rFonts w:ascii="Arial" w:hAnsi="Arial" w:cs="Arial"/>
+                <w:sz w:val="24"/>
+                <w:szCs w:val="24"/>
+                <w:lang w:val="hr-HR" w:eastAsia="ja-JP"/>
+              </w:rPr>
+              <w:t xml:space="preserve">ih </w:t>
+            </w:r>
+            <w:r>
+              <w:rPr>
+                <w:rFonts w:ascii="Arial" w:hAnsi="Arial" w:cs="Arial"/>
+                <w:sz w:val="24"/>
+                <w:szCs w:val="24"/>
+                <w:lang w:val="hr-HR" w:eastAsia="ja-JP"/>
+              </w:rPr>
+              <w:t>brisati.</w:t>
             </w:r>
           </w:p>
         </w:tc>
@@ -8290,7 +8817,51 @@
                 <w:szCs w:val="24"/>
                 <w:lang w:val="hr-HR"/>
               </w:rPr>
-              <w:t>Uređivanje vlastitih komentara</w:t>
+              <w:t>Upravljanje</w:t>
+            </w:r>
+            <w:r>
+              <w:rPr>
+                <w:rFonts w:ascii="Arial" w:hAnsi="Arial" w:cs="Arial"/>
+                <w:b/>
+                <w:bCs/>
+                <w:sz w:val="24"/>
+                <w:szCs w:val="24"/>
+                <w:lang w:val="hr-HR"/>
+              </w:rPr>
+              <w:t xml:space="preserve"> vlastiti</w:t>
+            </w:r>
+            <w:r>
+              <w:rPr>
+                <w:rFonts w:ascii="Arial" w:hAnsi="Arial" w:cs="Arial"/>
+                <w:b/>
+                <w:bCs/>
+                <w:sz w:val="24"/>
+                <w:szCs w:val="24"/>
+                <w:lang w:val="hr-HR"/>
+              </w:rPr>
+              <w:t>m</w:t>
+            </w:r>
+            <w:r>
+              <w:rPr>
+                <w:rFonts w:ascii="Arial" w:hAnsi="Arial" w:cs="Arial"/>
+                <w:b/>
+                <w:bCs/>
+                <w:sz w:val="24"/>
+                <w:szCs w:val="24"/>
+                <w:lang w:val="hr-HR"/>
+              </w:rPr>
+              <w:t xml:space="preserve"> komentar</w:t>
+            </w:r>
+            <w:r>
+              <w:rPr>
+                <w:rFonts w:ascii="Arial" w:hAnsi="Arial" w:cs="Arial"/>
+                <w:b/>
+                <w:bCs/>
+                <w:sz w:val="24"/>
+                <w:szCs w:val="24"/>
+                <w:lang w:val="hr-HR"/>
+              </w:rPr>
+              <w:t>ima</w:t>
             </w:r>
           </w:p>
         </w:tc>
@@ -8322,7 +8893,7 @@
                 <w:szCs w:val="24"/>
                 <w:lang w:val="hr-HR" w:eastAsia="ja-JP"/>
               </w:rPr>
-              <w:t>Korisnici mogu uređivati ili brisati svoje komentare na objavama drugih korisnika.</w:t>
+              <w:t>Korisnici mogu uređivati ili brisati svoje komentare.</w:t>
             </w:r>
           </w:p>
         </w:tc>
@@ -8428,7 +8999,29 @@
                 <w:szCs w:val="24"/>
                 <w:lang w:val="hr-HR"/>
               </w:rPr>
-              <w:t>Uređivanje svojeg profila</w:t>
+              <w:t xml:space="preserve">Uređivanje </w:t>
+            </w:r>
+            <w:r>
+              <w:rPr>
+                <w:rFonts w:ascii="Arial" w:hAnsi="Arial" w:cs="Arial"/>
+                <w:b/>
+                <w:bCs/>
+                <w:sz w:val="24"/>
+                <w:szCs w:val="24"/>
+                <w:lang w:val="hr-HR"/>
+              </w:rPr>
+              <w:t>vlastitog</w:t>
+            </w:r>
+            <w:r>
+              <w:rPr>
+                <w:rFonts w:ascii="Arial" w:hAnsi="Arial" w:cs="Arial"/>
+                <w:b/>
+                <w:bCs/>
+                <w:sz w:val="24"/>
+                <w:szCs w:val="24"/>
+                <w:lang w:val="hr-HR"/>
+              </w:rPr>
+              <w:t xml:space="preserve"> profila</w:t>
             </w:r>
           </w:p>
         </w:tc>
@@ -9270,7 +9863,6 @@
                 <w:szCs w:val="24"/>
                 <w:lang w:val="hr-HR"/>
               </w:rPr>
-              <w:lastRenderedPageBreak/>
               <w:t>2</w:t>
             </w:r>
           </w:p>
@@ -9892,7 +10484,17 @@
                 <w:szCs w:val="24"/>
                 <w:lang w:val="hr-HR" w:eastAsia="ja-JP"/>
               </w:rPr>
-              <w:t>UC1, UC2, UC3, UC4, UC5, UC6, UC7, UC8, UC9, UC10</w:t>
+              <w:t xml:space="preserve">UC1, UC2, UC3, UC4, UC5, UC6, UC7, UC8, </w:t>
+            </w:r>
+            <w:r>
+              <w:rPr>
+                <w:rFonts w:ascii="Arial" w:hAnsi="Arial" w:cs="Arial"/>
+                <w:sz w:val="24"/>
+                <w:szCs w:val="24"/>
+                <w:lang w:val="hr-HR" w:eastAsia="ja-JP"/>
+              </w:rPr>
+              <w:lastRenderedPageBreak/>
+              <w:t>UC9, UC10</w:t>
             </w:r>
             <w:r>
               <w:rPr>
@@ -10520,7 +11122,7 @@
                 <w:szCs w:val="24"/>
                 <w:lang w:val="hr-HR"/>
               </w:rPr>
-              <w:t>Prijava/registracija</w:t>
+              <w:t>Prijava i registracija</w:t>
             </w:r>
           </w:p>
         </w:tc>
@@ -10554,7 +11156,7 @@
                 <w:szCs w:val="24"/>
                 <w:lang w:val="hr-HR"/>
               </w:rPr>
-              <w:t>Korisnici se mogu prijaviti u sustav ili registrirati novi račun putem e-maila ili društvenih mreža.</w:t>
+              <w:t>Korisnik može registrirati novi račun putem e-maila ili društvenom mrežom te se naknadno prijaviti u sustav s tim računom.</w:t>
             </w:r>
           </w:p>
         </w:tc>
@@ -10620,7 +11222,6 @@
                 <w:lang w:val="hr-HR"/>
               </w:rPr>
             </w:pPr>
-            <w:bookmarkStart w:id="11" w:name="_Hlk194092352"/>
             <w:r>
               <w:rPr>
                 <w:rFonts w:ascii="Arial" w:hAnsi="Arial" w:cs="Arial"/>
@@ -10629,9 +11230,8 @@
                 <w:szCs w:val="24"/>
                 <w:lang w:val="hr-HR"/>
               </w:rPr>
-              <w:t>Učitavanje naslovne stranice</w:t>
-            </w:r>
-            <w:bookmarkEnd w:id="11"/>
+              <w:t>Pregled feeda</w:t>
+            </w:r>
           </w:p>
         </w:tc>
         <w:tc>
@@ -10664,7 +11264,7 @@
                 <w:szCs w:val="24"/>
                 <w:lang w:val="hr-HR"/>
               </w:rPr>
-              <w:t>Nakon prijave, korisnik vidi početnu stranicu s feedom objava koje slijede i preporučenim sadržajem.</w:t>
+              <w:t>Korisnik vidi feed, tj. javne objave poredane po popularnosti ili po vremenu objave.</w:t>
             </w:r>
           </w:p>
         </w:tc>
@@ -10729,7 +11329,6 @@
                 <w:lang w:val="hr-HR"/>
               </w:rPr>
             </w:pPr>
-            <w:bookmarkStart w:id="12" w:name="_Hlk194092361"/>
             <w:r>
               <w:rPr>
                 <w:rFonts w:ascii="Arial" w:hAnsi="Arial" w:cs="Arial"/>
@@ -10738,9 +11337,8 @@
                 <w:szCs w:val="24"/>
                 <w:lang w:val="hr-HR"/>
               </w:rPr>
-              <w:t>Učitavanje stranice profila</w:t>
-            </w:r>
-            <w:bookmarkEnd w:id="12"/>
+              <w:t>Pregled profila</w:t>
+            </w:r>
           </w:p>
         </w:tc>
         <w:tc>
@@ -10773,7 +11371,25 @@
                 <w:szCs w:val="24"/>
                 <w:lang w:val="hr-HR"/>
               </w:rPr>
-              <w:t>Korisnik može pregledati vlastiti profil, vidjeti svoje objave, pratitelje i podatke profila.</w:t>
+              <w:t>Korisnik može pregledati vlastiti i tuđi profil</w:t>
+            </w:r>
+            <w:r>
+              <w:rPr>
+                <w:rFonts w:ascii="Arial" w:hAnsi="Arial" w:cs="Arial"/>
+                <w:sz w:val="24"/>
+                <w:szCs w:val="24"/>
+                <w:lang w:val="hr-HR"/>
+              </w:rPr>
+              <w:t xml:space="preserve"> (ako je javan)</w:t>
+            </w:r>
+            <w:r>
+              <w:rPr>
+                <w:rFonts w:ascii="Arial" w:hAnsi="Arial" w:cs="Arial"/>
+                <w:sz w:val="24"/>
+                <w:szCs w:val="24"/>
+                <w:lang w:val="hr-HR"/>
+              </w:rPr>
+              <w:t>, vidjeti objave napravljene pod tim profilom te pratitelje i ostale podatke.</w:t>
             </w:r>
           </w:p>
         </w:tc>
@@ -10847,7 +11463,7 @@
                 <w:szCs w:val="24"/>
                 <w:lang w:val="hr-HR"/>
               </w:rPr>
-              <w:t>Slanje privatnih poruka</w:t>
+              <w:t>Slanje i primanje privatnih poruka</w:t>
             </w:r>
           </w:p>
         </w:tc>
@@ -10881,7 +11497,7 @@
                 <w:szCs w:val="24"/>
                 <w:lang w:val="hr-HR"/>
               </w:rPr>
-              <w:t>Korisnici mogu slati i primati privatne poruke između svojih prijatelja ili pratitelja.</w:t>
+              <w:t>Korisnik može slati i primati privatne poruke između svojih prijatelja ili pratitelja.</w:t>
             </w:r>
           </w:p>
         </w:tc>
@@ -10955,7 +11571,7 @@
                 <w:szCs w:val="24"/>
                 <w:lang w:val="hr-HR"/>
               </w:rPr>
-              <w:t>Objavljivanje sadržaja</w:t>
+              <w:t>Kreiranje objava</w:t>
             </w:r>
           </w:p>
         </w:tc>
@@ -10989,7 +11605,7 @@
                 <w:szCs w:val="24"/>
                 <w:lang w:val="hr-HR"/>
               </w:rPr>
-              <w:t>Korisnici mogu objavljivati sadržaj (tekst, slike, video, linkove) vidljiv njihovim pratiteljima.</w:t>
+              <w:t>Korisnik može objavljivati sadržaj (tekst, slike, video, linkove) koji može biti javan ili privatan.</w:t>
             </w:r>
           </w:p>
         </w:tc>
@@ -11097,7 +11713,43 @@
                 <w:szCs w:val="24"/>
                 <w:lang w:val="hr-HR"/>
               </w:rPr>
-              <w:t>Korisnici mogu pratiti druge korisnike i biti praćeni, čime se stvara socijalna interakcija.</w:t>
+              <w:t>Korisni</w:t>
+            </w:r>
+            <w:r>
+              <w:rPr>
+                <w:rFonts w:ascii="Arial" w:hAnsi="Arial" w:cs="Arial"/>
+                <w:sz w:val="24"/>
+                <w:szCs w:val="24"/>
+                <w:lang w:val="hr-HR"/>
+              </w:rPr>
+              <w:t>k</w:t>
+            </w:r>
+            <w:r>
+              <w:rPr>
+                <w:rFonts w:ascii="Arial" w:hAnsi="Arial" w:cs="Arial"/>
+                <w:sz w:val="24"/>
+                <w:szCs w:val="24"/>
+                <w:lang w:val="hr-HR"/>
+              </w:rPr>
+              <w:t xml:space="preserve"> mo</w:t>
+            </w:r>
+            <w:r>
+              <w:rPr>
+                <w:rFonts w:ascii="Arial" w:hAnsi="Arial" w:cs="Arial"/>
+                <w:sz w:val="24"/>
+                <w:szCs w:val="24"/>
+                <w:lang w:val="hr-HR"/>
+              </w:rPr>
+              <w:t>že</w:t>
+            </w:r>
+            <w:r>
+              <w:rPr>
+                <w:rFonts w:ascii="Arial" w:hAnsi="Arial" w:cs="Arial"/>
+                <w:sz w:val="24"/>
+                <w:szCs w:val="24"/>
+                <w:lang w:val="hr-HR"/>
+              </w:rPr>
+              <w:t xml:space="preserve"> pratiti druge korisnike i biti praćen, čime se stvara socijalna interakcija.</w:t>
             </w:r>
           </w:p>
         </w:tc>
@@ -11171,7 +11823,7 @@
                 <w:szCs w:val="24"/>
                 <w:lang w:val="hr-HR"/>
               </w:rPr>
-              <w:t>Reagiranje na objavu</w:t>
+              <w:t>Ocjenjivanje objava</w:t>
             </w:r>
           </w:p>
         </w:tc>
@@ -11205,7 +11857,7 @@
                 <w:szCs w:val="24"/>
                 <w:lang w:val="hr-HR"/>
               </w:rPr>
-              <w:t>Korisnici mogu lajkati, dijeliti ili koristiti druge emotikone kao reakciju na objave.</w:t>
+              <w:t>Korisnik može ocjenjivati (like ili dislike) tuđe objave.</w:t>
             </w:r>
           </w:p>
         </w:tc>
@@ -11280,7 +11932,7 @@
                 <w:szCs w:val="24"/>
                 <w:lang w:val="hr-HR"/>
               </w:rPr>
-              <w:t>Objavljivanje komentara</w:t>
+              <w:t>Komentiranje objava</w:t>
             </w:r>
           </w:p>
         </w:tc>
@@ -11313,7 +11965,43 @@
                 <w:szCs w:val="24"/>
                 <w:lang w:val="hr-HR"/>
               </w:rPr>
-              <w:t>Korisnici mogu komentirati objave drugih korisnika, stvarajući diskusiju.</w:t>
+              <w:t>Korisni</w:t>
+            </w:r>
+            <w:r>
+              <w:rPr>
+                <w:rFonts w:ascii="Arial" w:hAnsi="Arial" w:cs="Arial"/>
+                <w:sz w:val="24"/>
+                <w:szCs w:val="24"/>
+                <w:lang w:val="hr-HR"/>
+              </w:rPr>
+              <w:t>k</w:t>
+            </w:r>
+            <w:r>
+              <w:rPr>
+                <w:rFonts w:ascii="Arial" w:hAnsi="Arial" w:cs="Arial"/>
+                <w:sz w:val="24"/>
+                <w:szCs w:val="24"/>
+                <w:lang w:val="hr-HR"/>
+              </w:rPr>
+              <w:t xml:space="preserve"> mo</w:t>
+            </w:r>
+            <w:r>
+              <w:rPr>
+                <w:rFonts w:ascii="Arial" w:hAnsi="Arial" w:cs="Arial"/>
+                <w:sz w:val="24"/>
+                <w:szCs w:val="24"/>
+                <w:lang w:val="hr-HR"/>
+              </w:rPr>
+              <w:t>že</w:t>
+            </w:r>
+            <w:r>
+              <w:rPr>
+                <w:rFonts w:ascii="Arial" w:hAnsi="Arial" w:cs="Arial"/>
+                <w:sz w:val="24"/>
+                <w:szCs w:val="24"/>
+                <w:lang w:val="hr-HR"/>
+              </w:rPr>
+              <w:t xml:space="preserve"> komentirati na objave, stvarajući interakciju i diskusiju.</w:t>
             </w:r>
           </w:p>
         </w:tc>
@@ -11387,7 +12075,7 @@
                 <w:szCs w:val="24"/>
                 <w:lang w:val="hr-HR"/>
               </w:rPr>
-              <w:t>Uređivanje profila (admin)</w:t>
+              <w:t>Upravljanje profilom svih korisnika</w:t>
             </w:r>
           </w:p>
         </w:tc>
@@ -11419,7 +12107,7 @@
                 <w:szCs w:val="24"/>
                 <w:lang w:val="hr-HR"/>
               </w:rPr>
-              <w:t>Administratori mogu uređivati sve profile, mijenjati osobne podatke, slike i postavke privatnosti.</w:t>
+              <w:t>Korisnik može uređivati bilo koji profil, mijenjati osobne podatke i profilne slike.</w:t>
             </w:r>
           </w:p>
         </w:tc>
@@ -11494,7 +12182,7 @@
                 <w:szCs w:val="24"/>
                 <w:lang w:val="hr-HR"/>
               </w:rPr>
-              <w:t>Reagiranje s naljepnicama</w:t>
+              <w:t>Reagiranje na objave</w:t>
             </w:r>
           </w:p>
         </w:tc>
@@ -11527,7 +12215,7 @@
                 <w:szCs w:val="24"/>
                 <w:lang w:val="hr-HR"/>
               </w:rPr>
-              <w:t>Korisnici mogu koristiti naljepnice i GIF-ove kao reakciju na objave.</w:t>
+              <w:t>Korisnici mogu stavljati emoji reakcije na tuđe objave.</w:t>
             </w:r>
           </w:p>
         </w:tc>
@@ -11602,7 +12290,7 @@
                 <w:szCs w:val="24"/>
                 <w:lang w:val="hr-HR"/>
               </w:rPr>
-              <w:t>Uređivanje objava (admin)</w:t>
+              <w:t>Upravljanje svim objavama</w:t>
             </w:r>
           </w:p>
         </w:tc>
@@ -11635,7 +12323,7 @@
                 <w:szCs w:val="24"/>
                 <w:lang w:val="hr-HR"/>
               </w:rPr>
-              <w:t>Administratori mogu uređivati ili brisati sve objave (tekst, slike, video).</w:t>
+              <w:t>Korisnik može uređivati ili brisati bilo koju objavu.</w:t>
             </w:r>
           </w:p>
         </w:tc>
@@ -11710,7 +12398,7 @@
                 <w:szCs w:val="24"/>
                 <w:lang w:val="hr-HR"/>
               </w:rPr>
-              <w:t>Uređivanje komentara (admin)</w:t>
+              <w:t>Upravljanje svim komentarima</w:t>
             </w:r>
           </w:p>
         </w:tc>
@@ -11743,7 +12431,7 @@
                 <w:szCs w:val="24"/>
                 <w:lang w:val="hr-HR"/>
               </w:rPr>
-              <w:t>Administratori mogu uređivati ili brisati sve komentare na objavama.</w:t>
+              <w:t>Korisnik može uređivati ili brisati bilo koji komentar na objavama.</w:t>
             </w:r>
           </w:p>
         </w:tc>
@@ -11818,7 +12506,7 @@
                 <w:szCs w:val="24"/>
                 <w:lang w:val="hr-HR"/>
               </w:rPr>
-              <w:t>Uređivanje vlastitih objava</w:t>
+              <w:t>Upravljanje vlastitim objavama</w:t>
             </w:r>
           </w:p>
         </w:tc>
@@ -11851,7 +12539,7 @@
                 <w:szCs w:val="24"/>
                 <w:lang w:val="hr-HR"/>
               </w:rPr>
-              <w:t>Korisnici mogu uređivati ili brisati svoje objave.</w:t>
+              <w:t>Korisnik može uređivati svoje objave ili ih brisati.</w:t>
             </w:r>
           </w:p>
         </w:tc>
@@ -11926,7 +12614,7 @@
                 <w:szCs w:val="24"/>
                 <w:lang w:val="hr-HR"/>
               </w:rPr>
-              <w:t>Uređivanje vlastitih komentara</w:t>
+              <w:t>Upravljanje vlastitim komentarima</w:t>
             </w:r>
           </w:p>
         </w:tc>
@@ -11959,7 +12647,7 @@
                 <w:szCs w:val="24"/>
                 <w:lang w:val="hr-HR"/>
               </w:rPr>
-              <w:t>Korisnici mogu uređivati ili brisati svoje komentare na tuđim objavama.</w:t>
+              <w:t>Korisnici mogu uređivati ili brisati svoje komentare.</w:t>
             </w:r>
           </w:p>
         </w:tc>
@@ -12068,7 +12756,7 @@
                 <w:szCs w:val="24"/>
                 <w:lang w:val="hr-HR"/>
               </w:rPr>
-              <w:t>Korisnici mogu uređivati svoj profil, mijenjati podatke, sliku i postavke privatnosti.</w:t>
+              <w:t>Korisnici mogu uređivati svoj profil, mijenjati osobne podatke, profilnu sliku, i postavke privatnosti.</w:t>
             </w:r>
           </w:p>
         </w:tc>
@@ -12118,7 +12806,7 @@
     <w:p>
       <w:pPr>
         <w:spacing w:after="160" w:line="300" w:lineRule="auto"/>
-        <w:jc w:val="both"/>
+        <w:jc w:val="center"/>
         <w:rPr>
           <w:rFonts w:ascii="Arial" w:hAnsi="Arial" w:cs="Arial"/>
           <w:sz w:val="24"/>
@@ -12134,10 +12822,10 @@
         <mc:AlternateContent>
           <mc:Choice Requires="wpg">
             <w:drawing>
-              <wp:inline distT="0" distB="0" distL="0" distR="0" wp14:anchorId="368D3DD0" wp14:editId="5BDE1239">
-                <wp:extent cx="5760720" cy="6228080"/>
-                <wp:effectExtent l="0" t="0" r="0" b="1270"/>
-                <wp:docPr id="395577621" name="Group 3"/>
+              <wp:inline distT="0" distB="0" distL="0" distR="0" wp14:anchorId="116C6FFF" wp14:editId="7D1CEF11">
+                <wp:extent cx="5760720" cy="6822440"/>
+                <wp:effectExtent l="0" t="0" r="0" b="0"/>
+                <wp:docPr id="1563901351" name="Group 5"/>
                 <wp:cNvGraphicFramePr/>
                 <a:graphic xmlns:a="http://schemas.openxmlformats.org/drawingml/2006/main">
                   <a:graphicData uri="http://schemas.microsoft.com/office/word/2010/wordprocessingGroup">
@@ -12146,14 +12834,14 @@
                       <wpg:grpSpPr>
                         <a:xfrm>
                           <a:off x="0" y="0"/>
-                          <a:ext cx="5760720" cy="6228080"/>
+                          <a:ext cx="5760720" cy="6822440"/>
                           <a:chOff x="0" y="0"/>
-                          <a:chExt cx="5760720" cy="6228080"/>
+                          <a:chExt cx="5760720" cy="6822440"/>
                         </a:xfrm>
                       </wpg:grpSpPr>
                       <pic:pic xmlns:pic="http://schemas.openxmlformats.org/drawingml/2006/picture">
                         <pic:nvPicPr>
-                          <pic:cNvPr id="179447134" name="Picture 2" descr="A diagram of a diagram&#10;&#10;AI-generated content may be incorrect."/>
+                          <pic:cNvPr id="337041786" name="Picture 4"/>
                           <pic:cNvPicPr>
                             <a:picLocks noChangeAspect="1"/>
                           </pic:cNvPicPr>
@@ -12174,7 +12862,7 @@
                         <pic:spPr bwMode="auto">
                           <a:xfrm>
                             <a:off x="0" y="0"/>
-                            <a:ext cx="5760720" cy="5904865"/>
+                            <a:ext cx="5760720" cy="6495415"/>
                           </a:xfrm>
                           <a:prstGeom prst="rect">
                             <a:avLst/>
@@ -12186,11 +12874,11 @@
                         </pic:spPr>
                       </pic:pic>
                       <wps:wsp>
-                        <wps:cNvPr id="124690764" name="Text Box 1"/>
+                        <wps:cNvPr id="446016114" name="Text Box 1"/>
                         <wps:cNvSpPr txBox="1"/>
                         <wps:spPr>
                           <a:xfrm>
-                            <a:off x="0" y="5961380"/>
+                            <a:off x="0" y="6555740"/>
                             <a:ext cx="5760720" cy="266700"/>
                           </a:xfrm>
                           <a:prstGeom prst="rect">
@@ -12257,7 +12945,7 @@
           </mc:Choice>
           <mc:Fallback>
             <w:pict>
-              <v:group w14:anchorId="368D3DD0" id="Group 3" o:spid="_x0000_s1026" style="width:453.6pt;height:490.4pt;mso-position-horizontal-relative:char;mso-position-vertical-relative:line" coordsize="57607,62280" o:gfxdata="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">
+              <v:group w14:anchorId="116C6FFF" id="Group 5" o:spid="_x0000_s1026" style="width:453.6pt;height:537.2pt;mso-position-horizontal-relative:char;mso-position-vertical-relative:line" coordsize="57607,68224" o:gfxdata="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">
                 <v:shapetype id="_x0000_t75" coordsize="21600,21600" o:spt="75" o:preferrelative="t" path="m@4@5l@4@11@9@11@9@5xe" filled="f" stroked="f">
                   <v:stroke joinstyle="miter"/>
                   <v:formulas>
@@ -12277,14 +12965,14 @@
                   <v:path o:extrusionok="f" gradientshapeok="t" o:connecttype="rect"/>
                   <o:lock v:ext="edit" aspectratio="t"/>
                 </v:shapetype>
-                <v:shape id="Picture 2" o:spid="_x0000_s1027" type="#_x0000_t75" alt="A diagram of a diagram&#10;&#10;AI-generated content may be incorrect." style="position:absolute;width:57607;height:59048;visibility:visible;mso-wrap-style:square" o:gfxdata="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">
-                  <v:imagedata r:id="rId12" o:title="A diagram of a diagram&#10;&#10;AI-generated content may be incorrect"/>
+                <v:shape id="Picture 4" o:spid="_x0000_s1027" type="#_x0000_t75" style="position:absolute;width:57607;height:64954;visibility:visible;mso-wrap-style:square" o:gfxdata="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">
+                  <v:imagedata r:id="rId12" o:title=""/>
                 </v:shape>
                 <v:shapetype id="_x0000_t202" coordsize="21600,21600" o:spt="202" path="m,l,21600r21600,l21600,xe">
                   <v:stroke joinstyle="miter"/>
                   <v:path gradientshapeok="t" o:connecttype="rect"/>
                 </v:shapetype>
-                <v:shape id="Text Box 1" o:spid="_x0000_s1028" type="#_x0000_t202" style="position:absolute;top:59613;width:57607;height:2667;visibility:visible;mso-wrap-style:square;v-text-anchor:top" o:gfxdata="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" stroked="f">
+                <v:shape id="Text Box 1" o:spid="_x0000_s1028" type="#_x0000_t202" style="position:absolute;top:65557;width:57607;height:2667;visibility:visible;mso-wrap-style:square;v-text-anchor:top" o:gfxdata="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" stroked="f">
                   <v:textbox style="mso-fit-shape-to-text:t" inset="0,0,0,0">
                     <w:txbxContent>
                       <w:p>
@@ -12450,8 +13138,8 @@
         <w:pStyle w:val="Heading1"/>
         <w:spacing w:line="300" w:lineRule="auto"/>
       </w:pPr>
-      <w:bookmarkStart w:id="13" w:name="_Toc65748026"/>
-      <w:bookmarkStart w:id="14" w:name="_Toc194092320"/>
+      <w:bookmarkStart w:id="11" w:name="_Toc65748026"/>
+      <w:bookmarkStart w:id="12" w:name="_Toc194092320"/>
       <w:r>
         <w:lastRenderedPageBreak/>
         <w:t>Slučaj</w:t>
@@ -12459,8 +13147,8 @@
       <w:r>
         <w:t xml:space="preserve"> uporabe UC1 – </w:t>
       </w:r>
-      <w:bookmarkEnd w:id="13"/>
-      <w:bookmarkEnd w:id="14"/>
+      <w:bookmarkEnd w:id="11"/>
+      <w:bookmarkEnd w:id="12"/>
       <w:r>
         <w:t>Prijava/registracija</w:t>
       </w:r>
@@ -13464,8 +14152,8 @@
         <w:pStyle w:val="Heading1"/>
         <w:spacing w:line="300" w:lineRule="auto"/>
       </w:pPr>
-      <w:bookmarkStart w:id="15" w:name="_Toc65748027"/>
-      <w:bookmarkStart w:id="16" w:name="_Toc194092321"/>
+      <w:bookmarkStart w:id="13" w:name="_Toc65748027"/>
+      <w:bookmarkStart w:id="14" w:name="_Toc194092321"/>
       <w:r>
         <w:lastRenderedPageBreak/>
         <w:t>Slučaj</w:t>
@@ -13473,8 +14161,8 @@
       <w:r>
         <w:t xml:space="preserve"> uporabe UC2 – </w:t>
       </w:r>
-      <w:bookmarkEnd w:id="15"/>
-      <w:bookmarkEnd w:id="16"/>
+      <w:bookmarkEnd w:id="13"/>
+      <w:bookmarkEnd w:id="14"/>
       <w:r>
         <w:t>Učitavanje naslovne stranice</w:t>
       </w:r>
@@ -14424,16 +15112,16 @@
         <w:pStyle w:val="Heading1"/>
         <w:spacing w:line="300" w:lineRule="auto"/>
       </w:pPr>
-      <w:bookmarkStart w:id="17" w:name="_Toc65748028"/>
-      <w:bookmarkStart w:id="18" w:name="_Toc194092322"/>
+      <w:bookmarkStart w:id="15" w:name="_Toc65748028"/>
+      <w:bookmarkStart w:id="16" w:name="_Toc194092322"/>
       <w:r>
         <w:t>Slučaj</w:t>
       </w:r>
       <w:r>
         <w:t xml:space="preserve"> uporabe UC3 – </w:t>
       </w:r>
-      <w:bookmarkEnd w:id="17"/>
-      <w:bookmarkEnd w:id="18"/>
+      <w:bookmarkEnd w:id="15"/>
+      <w:bookmarkEnd w:id="16"/>
       <w:r>
         <w:t>Učitavanje stranice profila</w:t>
       </w:r>
@@ -15383,16 +16071,16 @@
         <w:pStyle w:val="Heading1"/>
         <w:spacing w:line="300" w:lineRule="auto"/>
       </w:pPr>
-      <w:bookmarkStart w:id="19" w:name="_Toc65748029"/>
-      <w:bookmarkStart w:id="20" w:name="_Toc194092323"/>
+      <w:bookmarkStart w:id="17" w:name="_Toc65748029"/>
+      <w:bookmarkStart w:id="18" w:name="_Toc194092323"/>
       <w:r>
         <w:t>Slučaj</w:t>
       </w:r>
       <w:r>
         <w:t xml:space="preserve"> uporabe UC4 – </w:t>
       </w:r>
-      <w:bookmarkEnd w:id="19"/>
-      <w:bookmarkEnd w:id="20"/>
+      <w:bookmarkEnd w:id="17"/>
+      <w:bookmarkEnd w:id="18"/>
       <w:r>
         <w:t>Slanje privatnih poruka</w:t>
       </w:r>
@@ -16333,7 +17021,7 @@
         <w:pStyle w:val="Heading1"/>
         <w:spacing w:line="300" w:lineRule="auto"/>
       </w:pPr>
-      <w:bookmarkStart w:id="21" w:name="_Toc194092324"/>
+      <w:bookmarkStart w:id="19" w:name="_Toc194092324"/>
       <w:r>
         <w:t>Slučaj uporabe UC</w:t>
       </w:r>
@@ -16343,7 +17031,7 @@
       <w:r>
         <w:t xml:space="preserve">– </w:t>
       </w:r>
-      <w:bookmarkEnd w:id="21"/>
+      <w:bookmarkEnd w:id="19"/>
       <w:r>
         <w:t>Objavljivanje sadržaja</w:t>
       </w:r>
@@ -17256,7 +17944,7 @@
         <w:pStyle w:val="Heading1"/>
         <w:spacing w:line="300" w:lineRule="auto"/>
       </w:pPr>
-      <w:bookmarkStart w:id="22" w:name="_Toc194092325"/>
+      <w:bookmarkStart w:id="20" w:name="_Toc194092325"/>
       <w:r>
         <w:t>Slučaj uporabe UC</w:t>
       </w:r>
@@ -17266,7 +17954,7 @@
       <w:r>
         <w:t xml:space="preserve"> – </w:t>
       </w:r>
-      <w:bookmarkEnd w:id="22"/>
+      <w:bookmarkEnd w:id="20"/>
       <w:r>
         <w:t>Praćenje drugih korisnika</w:t>
       </w:r>
@@ -18179,7 +18867,7 @@
         <w:pStyle w:val="Heading1"/>
         <w:spacing w:line="300" w:lineRule="auto"/>
       </w:pPr>
-      <w:bookmarkStart w:id="23" w:name="_Toc194092326"/>
+      <w:bookmarkStart w:id="21" w:name="_Toc194092326"/>
       <w:r>
         <w:t>Slučaj uporabe UC</w:t>
       </w:r>
@@ -18189,7 +18877,7 @@
       <w:r>
         <w:t xml:space="preserve"> – </w:t>
       </w:r>
-      <w:bookmarkEnd w:id="23"/>
+      <w:bookmarkEnd w:id="21"/>
       <w:r>
         <w:t>Reagiranje na objavu</w:t>
       </w:r>
@@ -19102,7 +19790,7 @@
         <w:pStyle w:val="Heading1"/>
         <w:spacing w:line="300" w:lineRule="auto"/>
       </w:pPr>
-      <w:bookmarkStart w:id="24" w:name="_Toc194092327"/>
+      <w:bookmarkStart w:id="22" w:name="_Toc194092327"/>
       <w:r>
         <w:t>Slučaj uporabe UC</w:t>
       </w:r>
@@ -19112,7 +19800,7 @@
       <w:r>
         <w:t xml:space="preserve"> – </w:t>
       </w:r>
-      <w:bookmarkEnd w:id="24"/>
+      <w:bookmarkEnd w:id="22"/>
       <w:r>
         <w:t>Objavljivanje komentara</w:t>
       </w:r>
@@ -20025,7 +20713,7 @@
         <w:pStyle w:val="Heading1"/>
         <w:spacing w:line="300" w:lineRule="auto"/>
       </w:pPr>
-      <w:bookmarkStart w:id="25" w:name="_Toc194092328"/>
+      <w:bookmarkStart w:id="23" w:name="_Toc194092328"/>
       <w:r>
         <w:t>Slučaj uporabe UC</w:t>
       </w:r>
@@ -20035,7 +20723,7 @@
       <w:r>
         <w:t xml:space="preserve"> – </w:t>
       </w:r>
-      <w:bookmarkEnd w:id="25"/>
+      <w:bookmarkEnd w:id="23"/>
       <w:r>
         <w:t>Uređivanje profila (admin)</w:t>
       </w:r>
@@ -20948,7 +21636,7 @@
         <w:pStyle w:val="Heading1"/>
         <w:spacing w:line="300" w:lineRule="auto"/>
       </w:pPr>
-      <w:bookmarkStart w:id="26" w:name="_Toc194092329"/>
+      <w:bookmarkStart w:id="24" w:name="_Toc194092329"/>
       <w:r>
         <w:t>Slučaj uporabe UC</w:t>
       </w:r>
@@ -20958,7 +21646,7 @@
       <w:r>
         <w:t xml:space="preserve"> – </w:t>
       </w:r>
-      <w:bookmarkEnd w:id="26"/>
+      <w:bookmarkEnd w:id="24"/>
       <w:r>
         <w:t>Reagiranje s naljepnicama</w:t>
       </w:r>
@@ -21871,7 +22559,7 @@
         <w:pStyle w:val="Heading1"/>
         <w:spacing w:line="300" w:lineRule="auto"/>
       </w:pPr>
-      <w:bookmarkStart w:id="27" w:name="_Toc194092330"/>
+      <w:bookmarkStart w:id="25" w:name="_Toc194092330"/>
       <w:r>
         <w:t>Slučaj uporabe UC</w:t>
       </w:r>
@@ -21881,7 +22569,7 @@
       <w:r>
         <w:t xml:space="preserve"> – </w:t>
       </w:r>
-      <w:bookmarkEnd w:id="27"/>
+      <w:bookmarkEnd w:id="25"/>
       <w:r>
         <w:t>Uređivanje objava (admin)</w:t>
       </w:r>
@@ -22794,7 +23482,7 @@
         <w:pStyle w:val="Heading1"/>
         <w:spacing w:line="300" w:lineRule="auto"/>
       </w:pPr>
-      <w:bookmarkStart w:id="28" w:name="_Toc194092331"/>
+      <w:bookmarkStart w:id="26" w:name="_Toc194092331"/>
       <w:r>
         <w:t>Slučaj uporabe UC</w:t>
       </w:r>
@@ -22804,7 +23492,7 @@
       <w:r>
         <w:t xml:space="preserve"> – </w:t>
       </w:r>
-      <w:bookmarkEnd w:id="28"/>
+      <w:bookmarkEnd w:id="26"/>
       <w:r>
         <w:t>Uređivanje komentara (admin)</w:t>
       </w:r>
@@ -23717,7 +24405,7 @@
         <w:pStyle w:val="Heading1"/>
         <w:spacing w:line="300" w:lineRule="auto"/>
       </w:pPr>
-      <w:bookmarkStart w:id="29" w:name="_Toc194092332"/>
+      <w:bookmarkStart w:id="27" w:name="_Toc194092332"/>
       <w:r>
         <w:t>Slučaj uporabe UC</w:t>
       </w:r>
@@ -23727,7 +24415,7 @@
       <w:r>
         <w:t xml:space="preserve"> – </w:t>
       </w:r>
-      <w:bookmarkEnd w:id="29"/>
+      <w:bookmarkEnd w:id="27"/>
       <w:r>
         <w:t>Uređivanje vlastitih objava</w:t>
       </w:r>
@@ -24640,7 +25328,7 @@
         <w:pStyle w:val="Heading1"/>
         <w:spacing w:line="300" w:lineRule="auto"/>
       </w:pPr>
-      <w:bookmarkStart w:id="30" w:name="_Toc194092333"/>
+      <w:bookmarkStart w:id="28" w:name="_Toc194092333"/>
       <w:r>
         <w:t>Slučaj uporabe UC</w:t>
       </w:r>
@@ -24650,7 +25338,7 @@
       <w:r>
         <w:t xml:space="preserve">4 – </w:t>
       </w:r>
-      <w:bookmarkEnd w:id="30"/>
+      <w:bookmarkEnd w:id="28"/>
       <w:r>
         <w:t>Uređivanje vlastitih komentara</w:t>
       </w:r>
@@ -25563,7 +26251,7 @@
         <w:pStyle w:val="Heading1"/>
         <w:spacing w:line="300" w:lineRule="auto"/>
       </w:pPr>
-      <w:bookmarkStart w:id="31" w:name="_Toc194092334"/>
+      <w:bookmarkStart w:id="29" w:name="_Toc194092334"/>
       <w:r>
         <w:t>Slučaj uporabe UC</w:t>
       </w:r>
@@ -25573,7 +26261,7 @@
       <w:r>
         <w:t xml:space="preserve"> – </w:t>
       </w:r>
-      <w:bookmarkEnd w:id="31"/>
+      <w:bookmarkEnd w:id="29"/>
       <w:r>
         <w:t>Uređivanje vlastitog profila</w:t>
       </w:r>
@@ -26476,15 +27164,15 @@
         </w:rPr>
         <w:br w:type="page"/>
       </w:r>
-      <w:bookmarkStart w:id="32" w:name="_Toc65748030"/>
-      <w:bookmarkStart w:id="33" w:name="_Toc194092335"/>
-      <w:bookmarkStart w:id="34" w:name="_Toc65748024"/>
+      <w:bookmarkStart w:id="30" w:name="_Toc65748030"/>
+      <w:bookmarkStart w:id="31" w:name="_Toc194092335"/>
+      <w:bookmarkStart w:id="32" w:name="_Toc65748024"/>
       <w:r>
         <w:lastRenderedPageBreak/>
         <w:t>Dodatni opis sustava</w:t>
       </w:r>
-      <w:bookmarkEnd w:id="32"/>
-      <w:bookmarkEnd w:id="33"/>
+      <w:bookmarkEnd w:id="30"/>
+      <w:bookmarkEnd w:id="31"/>
     </w:p>
     <w:p>
       <w:pPr>
@@ -26646,13 +27334,13 @@
         <w:pStyle w:val="Heading1"/>
         <w:spacing w:line="300" w:lineRule="auto"/>
       </w:pPr>
-      <w:bookmarkStart w:id="35" w:name="_Toc194092336"/>
+      <w:bookmarkStart w:id="33" w:name="_Toc194092336"/>
       <w:r>
         <w:lastRenderedPageBreak/>
         <w:t>Arhitektura sustava programske potpore</w:t>
       </w:r>
-      <w:bookmarkEnd w:id="34"/>
-      <w:bookmarkEnd w:id="35"/>
+      <w:bookmarkEnd w:id="32"/>
+      <w:bookmarkEnd w:id="33"/>
     </w:p>
     <w:p>
       <w:pPr>
@@ -26961,14 +27649,14 @@
         <w:pStyle w:val="Heading1"/>
         <w:spacing w:line="300" w:lineRule="auto"/>
       </w:pPr>
-      <w:bookmarkStart w:id="36" w:name="_Toc982395"/>
-      <w:bookmarkStart w:id="37" w:name="_Toc194092337"/>
+      <w:bookmarkStart w:id="34" w:name="_Toc982395"/>
+      <w:bookmarkStart w:id="35" w:name="_Toc194092337"/>
       <w:r>
         <w:lastRenderedPageBreak/>
         <w:t>Opis modela i baze podataka</w:t>
       </w:r>
-      <w:bookmarkEnd w:id="36"/>
-      <w:bookmarkEnd w:id="37"/>
+      <w:bookmarkEnd w:id="34"/>
+      <w:bookmarkEnd w:id="35"/>
     </w:p>
     <w:p>
       <w:pPr>
@@ -27079,7 +27767,7 @@
         <w:pStyle w:val="Heading1"/>
         <w:spacing w:line="300" w:lineRule="auto"/>
       </w:pPr>
-      <w:bookmarkStart w:id="38" w:name="_Toc194092338"/>
+      <w:bookmarkStart w:id="36" w:name="_Toc194092338"/>
       <w:r>
         <w:lastRenderedPageBreak/>
         <w:t xml:space="preserve">Opis </w:t>
@@ -27087,7 +27775,7 @@
       <w:r>
         <w:t>implementacije</w:t>
       </w:r>
-      <w:bookmarkEnd w:id="38"/>
+      <w:bookmarkEnd w:id="36"/>
     </w:p>
     <w:p>
       <w:pPr>
@@ -27210,8 +27898,8 @@
         <w:pStyle w:val="Heading1"/>
         <w:spacing w:line="300" w:lineRule="auto"/>
       </w:pPr>
-      <w:bookmarkStart w:id="39" w:name="_Toc32821616"/>
-      <w:bookmarkStart w:id="40" w:name="_Toc194092339"/>
+      <w:bookmarkStart w:id="37" w:name="_Toc32821616"/>
+      <w:bookmarkStart w:id="38" w:name="_Toc194092339"/>
       <w:r>
         <w:t>Razrada</w:t>
       </w:r>
@@ -27221,8 +27909,8 @@
       <w:r>
         <w:t>implementacije</w:t>
       </w:r>
-      <w:bookmarkEnd w:id="39"/>
-      <w:bookmarkEnd w:id="40"/>
+      <w:bookmarkEnd w:id="37"/>
+      <w:bookmarkEnd w:id="38"/>
     </w:p>
     <w:p>
       <w:pPr>
@@ -28261,14 +28949,61 @@
         <w:pStyle w:val="Heading1"/>
         <w:spacing w:line="300" w:lineRule="auto"/>
       </w:pPr>
-      <w:bookmarkStart w:id="41" w:name="_Toc32821617"/>
-      <w:bookmarkStart w:id="42" w:name="_Toc194092340"/>
+      <w:bookmarkStart w:id="39" w:name="_Toc32821617"/>
+      <w:bookmarkStart w:id="40" w:name="_Toc194092340"/>
+      <w:r>
+        <w:lastRenderedPageBreak/>
+        <w:t>(upisuje se naziv dijagrama)</w:t>
+      </w:r>
+      <w:bookmarkEnd w:id="39"/>
+      <w:bookmarkEnd w:id="40"/>
+    </w:p>
+    <w:p>
+      <w:pPr>
+        <w:spacing w:line="300" w:lineRule="auto"/>
+        <w:rPr>
+          <w:rFonts w:ascii="Arial" w:hAnsi="Arial" w:cs="Arial"/>
+          <w:sz w:val="24"/>
+        </w:rPr>
+      </w:pPr>
+    </w:p>
+    <w:p>
+      <w:pPr>
+        <w:spacing w:line="300" w:lineRule="auto"/>
+        <w:rPr>
+          <w:rFonts w:ascii="Arial" w:hAnsi="Arial" w:cs="Arial"/>
+          <w:sz w:val="24"/>
+        </w:rPr>
+      </w:pPr>
+    </w:p>
+    <w:p>
+      <w:pPr>
+        <w:spacing w:line="300" w:lineRule="auto"/>
+        <w:rPr>
+          <w:rFonts w:ascii="Arial" w:hAnsi="Arial" w:cs="Arial"/>
+          <w:sz w:val="24"/>
+        </w:rPr>
+      </w:pPr>
+    </w:p>
+    <w:p>
+      <w:pPr>
+        <w:spacing w:after="0" w:line="300" w:lineRule="auto"/>
+      </w:pPr>
+      <w:r>
+        <w:br w:type="page"/>
+      </w:r>
+    </w:p>
+    <w:p>
+      <w:pPr>
+        <w:pStyle w:val="Heading1"/>
+        <w:spacing w:line="300" w:lineRule="auto"/>
+      </w:pPr>
+      <w:bookmarkStart w:id="41" w:name="_Toc194092341"/>
       <w:r>
         <w:lastRenderedPageBreak/>
         <w:t>(upisuje se naziv dijagrama)</w:t>
       </w:r>
       <w:bookmarkEnd w:id="41"/>
-      <w:bookmarkEnd w:id="42"/>
     </w:p>
     <w:p>
       <w:pPr>
@@ -28310,12 +29045,12 @@
         <w:pStyle w:val="Heading1"/>
         <w:spacing w:line="300" w:lineRule="auto"/>
       </w:pPr>
-      <w:bookmarkStart w:id="43" w:name="_Toc194092341"/>
+      <w:bookmarkStart w:id="42" w:name="_Toc194092342"/>
       <w:r>
         <w:lastRenderedPageBreak/>
         <w:t>(upisuje se naziv dijagrama)</w:t>
       </w:r>
-      <w:bookmarkEnd w:id="43"/>
+      <w:bookmarkEnd w:id="42"/>
     </w:p>
     <w:p>
       <w:pPr>
@@ -28357,59 +29092,12 @@
         <w:pStyle w:val="Heading1"/>
         <w:spacing w:line="300" w:lineRule="auto"/>
       </w:pPr>
-      <w:bookmarkStart w:id="44" w:name="_Toc194092342"/>
-      <w:r>
-        <w:lastRenderedPageBreak/>
-        <w:t>(upisuje se naziv dijagrama)</w:t>
-      </w:r>
-      <w:bookmarkEnd w:id="44"/>
-    </w:p>
-    <w:p>
-      <w:pPr>
-        <w:spacing w:line="300" w:lineRule="auto"/>
-        <w:rPr>
-          <w:rFonts w:ascii="Arial" w:hAnsi="Arial" w:cs="Arial"/>
-          <w:sz w:val="24"/>
-        </w:rPr>
-      </w:pPr>
-    </w:p>
-    <w:p>
-      <w:pPr>
-        <w:spacing w:line="300" w:lineRule="auto"/>
-        <w:rPr>
-          <w:rFonts w:ascii="Arial" w:hAnsi="Arial" w:cs="Arial"/>
-          <w:sz w:val="24"/>
-        </w:rPr>
-      </w:pPr>
-    </w:p>
-    <w:p>
-      <w:pPr>
-        <w:spacing w:line="300" w:lineRule="auto"/>
-        <w:rPr>
-          <w:rFonts w:ascii="Arial" w:hAnsi="Arial" w:cs="Arial"/>
-          <w:sz w:val="24"/>
-        </w:rPr>
-      </w:pPr>
-    </w:p>
-    <w:p>
-      <w:pPr>
-        <w:spacing w:after="0" w:line="300" w:lineRule="auto"/>
-      </w:pPr>
-      <w:r>
-        <w:br w:type="page"/>
-      </w:r>
-    </w:p>
-    <w:p>
-      <w:pPr>
-        <w:pStyle w:val="Heading1"/>
-        <w:spacing w:line="300" w:lineRule="auto"/>
-      </w:pPr>
-      <w:bookmarkStart w:id="45" w:name="_Toc194092343"/>
+      <w:bookmarkStart w:id="43" w:name="_Toc194092343"/>
       <w:r>
         <w:lastRenderedPageBreak/>
         <w:t>Zaključak</w:t>
       </w:r>
-      <w:bookmarkEnd w:id="45"/>
+      <w:bookmarkEnd w:id="43"/>
     </w:p>
     <w:p>
       <w:pPr>
@@ -32220,16 +32908,15 @@
 </file>
 
 <file path=customXml/item1.xml><?xml version="1.0" encoding="utf-8"?>
-<p:properties xmlns:p="http://schemas.microsoft.com/office/2006/metadata/properties" xmlns:xsi="http://www.w3.org/2001/XMLSchema-instance" xmlns:pc="http://schemas.microsoft.com/office/infopath/2007/PartnerControls">
-  <documentManagement/>
-</p:properties>
+<?mso-contentType ?>
+<FormTemplates xmlns="http://schemas.microsoft.com/sharepoint/v3/contenttype/forms">
+  <Display>DocumentLibraryForm</Display>
+  <Edit>DocumentLibraryForm</Edit>
+  <New>DocumentLibraryForm</New>
+</FormTemplates>
 </file>
 
 <file path=customXml/item2.xml><?xml version="1.0" encoding="utf-8"?>
-<b:Sources xmlns:b="http://schemas.openxmlformats.org/officeDocument/2006/bibliography" xmlns="http://schemas.openxmlformats.org/officeDocument/2006/bibliography" SelectedStyle="\APA.XSL" StyleName="APA"/>
-</file>
-
-<file path=customXml/item3.xml><?xml version="1.0" encoding="utf-8"?>
 <ct:contentTypeSchema xmlns:ct="http://schemas.microsoft.com/office/2006/metadata/contentType" xmlns:ma="http://schemas.microsoft.com/office/2006/metadata/properties/metaAttributes" ct:_="" ma:_="" ma:contentTypeName="Document" ma:contentTypeID="0x010100A624C05362C5D4408DF9E86B51064AF8" ma:contentTypeVersion="5" ma:contentTypeDescription="Create a new document." ma:contentTypeScope="" ma:versionID="75cb0fc507016847081821035f07f657">
   <xsd:schema xmlns:xsd="http://www.w3.org/2001/XMLSchema" xmlns:xs="http://www.w3.org/2001/XMLSchema" xmlns:p="http://schemas.microsoft.com/office/2006/metadata/properties" xmlns:ns2="a4940372-89a9-4e21-bdf2-1e7916a6b1c7" xmlns:ns3="9973f104-b72b-4ccc-b057-823746c4ee67" targetNamespace="http://schemas.microsoft.com/office/2006/metadata/properties" ma:root="true" ma:fieldsID="8b5fbcc166e7f2e8eca7bac84281f022" ns2:_="" ns3:_="">
     <xsd:import namespace="a4940372-89a9-4e21-bdf2-1e7916a6b1c7"/>
@@ -32400,33 +33087,25 @@
 </ct:contentTypeSchema>
 </file>
 
+<file path=customXml/item3.xml><?xml version="1.0" encoding="utf-8"?>
+<b:Sources xmlns:b="http://schemas.openxmlformats.org/officeDocument/2006/bibliography" xmlns="http://schemas.openxmlformats.org/officeDocument/2006/bibliography" SelectedStyle="\APA.XSL" StyleName="APA"/>
+</file>
+
 <file path=customXml/item4.xml><?xml version="1.0" encoding="utf-8"?>
-<?mso-contentType ?>
-<FormTemplates xmlns="http://schemas.microsoft.com/sharepoint/v3/contenttype/forms">
-  <Display>DocumentLibraryForm</Display>
-  <Edit>DocumentLibraryForm</Edit>
-  <New>DocumentLibraryForm</New>
-</FormTemplates>
+<p:properties xmlns:p="http://schemas.microsoft.com/office/2006/metadata/properties" xmlns:xsi="http://www.w3.org/2001/XMLSchema-instance" xmlns:pc="http://schemas.microsoft.com/office/infopath/2007/PartnerControls">
+  <documentManagement/>
+</p:properties>
 </file>
 
 <file path=customXml/itemProps1.xml><?xml version="1.0" encoding="utf-8"?>
-<ds:datastoreItem xmlns:ds="http://schemas.openxmlformats.org/officeDocument/2006/customXml" ds:itemID="{133BB21D-CBDD-40E4-9C11-24A4F79DCEDA}">
+<ds:datastoreItem xmlns:ds="http://schemas.openxmlformats.org/officeDocument/2006/customXml" ds:itemID="{464A5D71-8ACC-47C7-8448-B672723A7A8C}">
   <ds:schemaRefs>
-    <ds:schemaRef ds:uri="http://schemas.microsoft.com/office/2006/metadata/properties"/>
-    <ds:schemaRef ds:uri="http://schemas.microsoft.com/office/infopath/2007/PartnerControls"/>
+    <ds:schemaRef ds:uri="http://schemas.microsoft.com/sharepoint/v3/contenttype/forms"/>
   </ds:schemaRefs>
 </ds:datastoreItem>
 </file>
 
 <file path=customXml/itemProps2.xml><?xml version="1.0" encoding="utf-8"?>
-<ds:datastoreItem xmlns:ds="http://schemas.openxmlformats.org/officeDocument/2006/customXml" ds:itemID="{D41A1448-2F77-4F85-8A90-0770C63378A4}">
-  <ds:schemaRefs>
-    <ds:schemaRef ds:uri="http://schemas.openxmlformats.org/officeDocument/2006/bibliography"/>
-  </ds:schemaRefs>
-</ds:datastoreItem>
-</file>
-
-<file path=customXml/itemProps3.xml><?xml version="1.0" encoding="utf-8"?>
 <ds:datastoreItem xmlns:ds="http://schemas.openxmlformats.org/officeDocument/2006/customXml" ds:itemID="{E7A203D7-8C2D-4372-9E2F-9A19D73702FA}">
   <ds:schemaRefs>
     <ds:schemaRef ds:uri="http://schemas.microsoft.com/office/2006/metadata/contentType"/>
@@ -32445,10 +33124,19 @@
 </ds:datastoreItem>
 </file>
 
+<file path=customXml/itemProps3.xml><?xml version="1.0" encoding="utf-8"?>
+<ds:datastoreItem xmlns:ds="http://schemas.openxmlformats.org/officeDocument/2006/customXml" ds:itemID="{D41A1448-2F77-4F85-8A90-0770C63378A4}">
+  <ds:schemaRefs>
+    <ds:schemaRef ds:uri="http://schemas.openxmlformats.org/officeDocument/2006/bibliography"/>
+  </ds:schemaRefs>
+</ds:datastoreItem>
+</file>
+
 <file path=customXml/itemProps4.xml><?xml version="1.0" encoding="utf-8"?>
-<ds:datastoreItem xmlns:ds="http://schemas.openxmlformats.org/officeDocument/2006/customXml" ds:itemID="{464A5D71-8ACC-47C7-8448-B672723A7A8C}">
+<ds:datastoreItem xmlns:ds="http://schemas.openxmlformats.org/officeDocument/2006/customXml" ds:itemID="{133BB21D-CBDD-40E4-9C11-24A4F79DCEDA}">
   <ds:schemaRefs>
-    <ds:schemaRef ds:uri="http://schemas.microsoft.com/sharepoint/v3/contenttype/forms"/>
+    <ds:schemaRef ds:uri="http://schemas.microsoft.com/office/2006/metadata/properties"/>
+    <ds:schemaRef ds:uri="http://schemas.microsoft.com/office/infopath/2007/PartnerControls"/>
   </ds:schemaRefs>
 </ds:datastoreItem>
 </file>
</xml_diff>